<commit_message>
fin de l'architecture detaillée
</commit_message>
<xml_diff>
--- a/docs/System_design.docx
+++ b/docs/System_design.docx
@@ -803,7 +803,7 @@
               </mc:Choice>
               <mc:Fallback>
                 <w:pict>
-                  <v:group w14:anchorId="039A53D5" id="Groupe 2" o:spid="_x0000_s1026" style="position:absolute;margin-left:0;margin-top:0;width:432.65pt;height:448.55pt;z-index:-251656192;mso-width-percent:706;mso-height-percent:566;mso-left-percent:220;mso-top-percent:300;mso-position-horizontal-relative:page;mso-position-vertical-relative:page;mso-width-percent:706;mso-height-percent:566;mso-left-percent:220;mso-top-percent:300" coordsize="43291,44910" o:gfxdata="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">
+                  <v:group w14:anchorId="7E867E39" id="Groupe 2" o:spid="_x0000_s1026" style="position:absolute;margin-left:0;margin-top:0;width:432.65pt;height:448.55pt;z-index:-251656192;mso-width-percent:706;mso-height-percent:566;mso-left-percent:220;mso-top-percent:300;mso-position-horizontal-relative:page;mso-position-vertical-relative:page;mso-width-percent:706;mso-height-percent:566;mso-left-percent:220;mso-top-percent:300" coordsize="43291,44910" o:gfxdata="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">
                     <o:lock v:ext="edit" aspectratio="t"/>
                     <v:shape id="Forme libre 64" o:spid="_x0000_s1027" style="position:absolute;left:15017;width:28274;height:28352;visibility:visible;mso-wrap-style:square;v-text-anchor:top" coordsize="1781,1786" o:gfxdata="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" path="m4,1786l,1782,1776,r5,5l4,1786xe" filled="f" stroked="f">
                       <v:path arrowok="t" o:connecttype="custom" o:connectlocs="6350,2835275;0,2828925;2819400,0;2827338,7938;6350,2835275" o:connectangles="0,0,0,0,0"/>
@@ -2066,6 +2066,7 @@
         <w:t xml:space="preserve">Gestion des sessions et </w:t>
       </w:r>
       <w:proofErr w:type="spellStart"/>
+      <w:proofErr w:type="gramStart"/>
       <w:r>
         <w:rPr>
           <w:rFonts w:ascii="Garamond" w:hAnsi="Garamond"/>
@@ -2085,6 +2086,7 @@
         </w:rPr>
         <w:t xml:space="preserve"> JWT</w:t>
       </w:r>
+      <w:proofErr w:type="gramEnd"/>
     </w:p>
     <w:p>
       <w:pPr>
@@ -2487,6 +2489,7 @@
         </w:rPr>
         <w:t xml:space="preserve">Backend : </w:t>
       </w:r>
+      <w:proofErr w:type="gramStart"/>
       <w:r>
         <w:rPr>
           <w:rFonts w:ascii="Garamond" w:hAnsi="Garamond"/>
@@ -2497,7 +2500,14 @@
         <w:rPr>
           <w:rFonts w:ascii="Garamond" w:hAnsi="Garamond"/>
         </w:rPr>
-        <w:t xml:space="preserve"> avec </w:t>
+        <w:t xml:space="preserve"> avec</w:t>
+      </w:r>
+      <w:proofErr w:type="gramEnd"/>
+      <w:r>
+        <w:rPr>
+          <w:rFonts w:ascii="Garamond" w:hAnsi="Garamond"/>
+        </w:rPr>
+        <w:t xml:space="preserve"> </w:t>
       </w:r>
       <w:proofErr w:type="spellStart"/>
       <w:r>
@@ -2720,7 +2730,14 @@
         <w:rPr>
           <w:rFonts w:ascii="Garamond" w:hAnsi="Garamond"/>
         </w:rPr>
-        <w:t>Gestion streaming audio/vidéo sécurisé</w:t>
+        <w:t xml:space="preserve">Gestion streaming audio/vidéo </w:t>
+      </w:r>
+      <w:proofErr w:type="gramStart"/>
+      <w:r>
+        <w:rPr>
+          <w:rFonts w:ascii="Garamond" w:hAnsi="Garamond"/>
+        </w:rPr>
+        <w:t>sécurisé</w:t>
       </w:r>
       <w:r>
         <w:rPr>
@@ -2729,6 +2746,7 @@
         <w:t>(</w:t>
       </w:r>
       <w:proofErr w:type="spellStart"/>
+      <w:proofErr w:type="gramEnd"/>
       <w:r>
         <w:rPr>
           <w:rFonts w:ascii="Garamond" w:hAnsi="Garamond"/>
@@ -4104,7 +4122,21 @@
         <w:rPr>
           <w:rFonts w:ascii="Garamond" w:hAnsi="Garamond"/>
         </w:rPr>
-        <w:t>Envoi notifications multi-canal (SMS, Email, Push, In-app)</w:t>
+        <w:t xml:space="preserve">Envoi notifications multi-canal (SMS, </w:t>
+      </w:r>
+      <w:proofErr w:type="gramStart"/>
+      <w:r>
+        <w:rPr>
+          <w:rFonts w:ascii="Garamond" w:hAnsi="Garamond"/>
+        </w:rPr>
+        <w:t>Email</w:t>
+      </w:r>
+      <w:proofErr w:type="gramEnd"/>
+      <w:r>
+        <w:rPr>
+          <w:rFonts w:ascii="Garamond" w:hAnsi="Garamond"/>
+        </w:rPr>
+        <w:t>, Push, In-app)</w:t>
       </w:r>
     </w:p>
     <w:p>
@@ -4323,11 +4355,19 @@
           <w:rFonts w:ascii="Garamond" w:hAnsi="Garamond"/>
         </w:rPr>
       </w:pPr>
-      <w:r>
-        <w:rPr>
-          <w:rFonts w:ascii="Garamond" w:hAnsi="Garamond"/>
-        </w:rPr>
-        <w:t xml:space="preserve">Email : </w:t>
+      <w:proofErr w:type="gramStart"/>
+      <w:r>
+        <w:rPr>
+          <w:rFonts w:ascii="Garamond" w:hAnsi="Garamond"/>
+        </w:rPr>
+        <w:t>Email</w:t>
+      </w:r>
+      <w:proofErr w:type="gramEnd"/>
+      <w:r>
+        <w:rPr>
+          <w:rFonts w:ascii="Garamond" w:hAnsi="Garamond"/>
+        </w:rPr>
+        <w:t xml:space="preserve"> : </w:t>
       </w:r>
       <w:proofErr w:type="spellStart"/>
       <w:r>
@@ -4724,7 +4764,1686 @@
         </w:rPr>
         <w:t>.</w:t>
       </w:r>
-    </w:p>
+      <w:r>
+        <w:rPr>
+          <w:rFonts w:ascii="Source Code Pro" w:eastAsia="Times New Roman" w:hAnsi="Source Code Pro" w:cs="Times New Roman"/>
+          <w:kern w:val="0"/>
+          <w:sz w:val="21"/>
+          <w:szCs w:val="21"/>
+          <w:lang w:eastAsia="fr-FR"/>
+          <w14:ligatures w14:val="none"/>
+        </w:rPr>
+        <w:t xml:space="preserve"> </w:t>
+      </w:r>
+      <w:r>
+        <w:rPr>
+          <w:rFonts w:ascii="Garamond" w:hAnsi="Garamond"/>
+        </w:rPr>
+        <w:t xml:space="preserve">Chaque </w:t>
+      </w:r>
+      <w:proofErr w:type="spellStart"/>
+      <w:r>
+        <w:rPr>
+          <w:rFonts w:ascii="Garamond" w:hAnsi="Garamond"/>
+        </w:rPr>
+        <w:t>microservice</w:t>
+      </w:r>
+      <w:proofErr w:type="spellEnd"/>
+      <w:r>
+        <w:rPr>
+          <w:rFonts w:ascii="Garamond" w:hAnsi="Garamond"/>
+        </w:rPr>
+        <w:t xml:space="preserve"> possède sa propre base de données pour garantir </w:t>
+      </w:r>
+      <w:r>
+        <w:rPr>
+          <w:rFonts w:ascii="Garamond" w:hAnsi="Garamond"/>
+        </w:rPr>
+        <w:t>l’a</w:t>
+      </w:r>
+      <w:r>
+        <w:rPr>
+          <w:rFonts w:ascii="Garamond" w:hAnsi="Garamond"/>
+        </w:rPr>
+        <w:t>utonomie et déploiements indépendants</w:t>
+      </w:r>
+      <w:r>
+        <w:rPr>
+          <w:rFonts w:ascii="Garamond" w:hAnsi="Garamond"/>
+        </w:rPr>
+        <w:t>, la s</w:t>
+      </w:r>
+      <w:r>
+        <w:rPr>
+          <w:rFonts w:ascii="Garamond" w:hAnsi="Garamond"/>
+        </w:rPr>
+        <w:t>calabilité ciblée</w:t>
+      </w:r>
+      <w:r>
+        <w:rPr>
+          <w:rFonts w:ascii="Garamond" w:hAnsi="Garamond"/>
+        </w:rPr>
+        <w:t>,</w:t>
+      </w:r>
+      <w:r>
+        <w:rPr>
+          <w:rFonts w:ascii="Garamond" w:hAnsi="Garamond"/>
+        </w:rPr>
+        <w:t xml:space="preserve"> </w:t>
+      </w:r>
+      <w:r>
+        <w:rPr>
+          <w:rFonts w:ascii="Garamond" w:hAnsi="Garamond"/>
+        </w:rPr>
+        <w:t>l’i</w:t>
+      </w:r>
+      <w:r>
+        <w:rPr>
+          <w:rFonts w:ascii="Garamond" w:hAnsi="Garamond"/>
+        </w:rPr>
+        <w:t>solation des défaillances</w:t>
+      </w:r>
+      <w:r>
+        <w:rPr>
+          <w:rFonts w:ascii="Garamond" w:hAnsi="Garamond"/>
+        </w:rPr>
+        <w:t xml:space="preserve"> et la f</w:t>
+      </w:r>
+      <w:r>
+        <w:rPr>
+          <w:rFonts w:ascii="Garamond" w:hAnsi="Garamond"/>
+        </w:rPr>
+        <w:t>lexibilité technologique</w:t>
+      </w:r>
+      <w:r>
+        <w:rPr>
+          <w:rFonts w:ascii="Garamond" w:hAnsi="Garamond"/>
+        </w:rPr>
+        <w:t xml:space="preserve">. </w:t>
+      </w:r>
+      <w:r>
+        <w:rPr>
+          <w:rFonts w:ascii="Garamond" w:hAnsi="Garamond"/>
+        </w:rPr>
+        <w:t xml:space="preserve">Notre approche combine </w:t>
+      </w:r>
+      <w:r>
+        <w:rPr>
+          <w:rFonts w:ascii="Garamond" w:hAnsi="Garamond"/>
+          <w:b/>
+          <w:bCs/>
+        </w:rPr>
+        <w:t>SQL et NoSQL</w:t>
+      </w:r>
+      <w:r>
+        <w:rPr>
+          <w:rFonts w:ascii="Garamond" w:hAnsi="Garamond"/>
+        </w:rPr>
+        <w:t xml:space="preserve"> selon les besoins :</w:t>
+      </w:r>
+    </w:p>
+    <w:tbl>
+      <w:tblPr>
+        <w:tblStyle w:val="TableauGrille6Couleur"/>
+        <w:tblW w:w="0" w:type="auto"/>
+        <w:tblLook w:val="04A0" w:firstRow="1" w:lastRow="0" w:firstColumn="1" w:lastColumn="0" w:noHBand="0" w:noVBand="1"/>
+      </w:tblPr>
+      <w:tblGrid>
+        <w:gridCol w:w="3121"/>
+        <w:gridCol w:w="2781"/>
+        <w:gridCol w:w="2684"/>
+      </w:tblGrid>
+      <w:tr>
+        <w:trPr>
+          <w:cnfStyle w:val="100000000000" w:firstRow="1" w:lastRow="0" w:firstColumn="0" w:lastColumn="0" w:oddVBand="0" w:evenVBand="0" w:oddHBand="0" w:evenHBand="0" w:firstRowFirstColumn="0" w:firstRowLastColumn="0" w:lastRowFirstColumn="0" w:lastRowLastColumn="0"/>
+        </w:trPr>
+        <w:tc>
+          <w:tcPr>
+            <w:cnfStyle w:val="001000000000" w:firstRow="0" w:lastRow="0" w:firstColumn="1" w:lastColumn="0" w:oddVBand="0" w:evenVBand="0" w:oddHBand="0" w:evenHBand="0" w:firstRowFirstColumn="0" w:firstRowLastColumn="0" w:lastRowFirstColumn="0" w:lastRowLastColumn="0"/>
+            <w:tcW w:w="0" w:type="auto"/>
+            <w:hideMark/>
+          </w:tcPr>
+          <w:p>
+            <w:pPr>
+              <w:spacing w:after="160" w:line="278" w:lineRule="auto"/>
+              <w:rPr>
+                <w:rFonts w:ascii="Garamond" w:hAnsi="Garamond"/>
+              </w:rPr>
+            </w:pPr>
+            <w:r>
+              <w:rPr>
+                <w:rFonts w:ascii="Garamond" w:hAnsi="Garamond"/>
+              </w:rPr>
+              <w:t>Type de Données</w:t>
+            </w:r>
+          </w:p>
+        </w:tc>
+        <w:tc>
+          <w:tcPr>
+            <w:tcW w:w="0" w:type="auto"/>
+            <w:hideMark/>
+          </w:tcPr>
+          <w:p>
+            <w:pPr>
+              <w:spacing w:after="160" w:line="278" w:lineRule="auto"/>
+              <w:cnfStyle w:val="100000000000" w:firstRow="1" w:lastRow="0" w:firstColumn="0" w:lastColumn="0" w:oddVBand="0" w:evenVBand="0" w:oddHBand="0" w:evenHBand="0" w:firstRowFirstColumn="0" w:firstRowLastColumn="0" w:lastRowFirstColumn="0" w:lastRowLastColumn="0"/>
+              <w:rPr>
+                <w:rFonts w:ascii="Garamond" w:hAnsi="Garamond"/>
+              </w:rPr>
+            </w:pPr>
+            <w:r>
+              <w:rPr>
+                <w:rFonts w:ascii="Garamond" w:hAnsi="Garamond"/>
+              </w:rPr>
+              <w:t>Technologie</w:t>
+            </w:r>
+          </w:p>
+        </w:tc>
+        <w:tc>
+          <w:tcPr>
+            <w:tcW w:w="0" w:type="auto"/>
+            <w:hideMark/>
+          </w:tcPr>
+          <w:p>
+            <w:pPr>
+              <w:spacing w:after="160" w:line="278" w:lineRule="auto"/>
+              <w:cnfStyle w:val="100000000000" w:firstRow="1" w:lastRow="0" w:firstColumn="0" w:lastColumn="0" w:oddVBand="0" w:evenVBand="0" w:oddHBand="0" w:evenHBand="0" w:firstRowFirstColumn="0" w:firstRowLastColumn="0" w:lastRowFirstColumn="0" w:lastRowLastColumn="0"/>
+              <w:rPr>
+                <w:rFonts w:ascii="Garamond" w:hAnsi="Garamond"/>
+              </w:rPr>
+            </w:pPr>
+            <w:r>
+              <w:rPr>
+                <w:rFonts w:ascii="Garamond" w:hAnsi="Garamond"/>
+              </w:rPr>
+              <w:t>Justification</w:t>
+            </w:r>
+          </w:p>
+        </w:tc>
+      </w:tr>
+      <w:tr>
+        <w:trPr>
+          <w:cnfStyle w:val="000000100000" w:firstRow="0" w:lastRow="0" w:firstColumn="0" w:lastColumn="0" w:oddVBand="0" w:evenVBand="0" w:oddHBand="1" w:evenHBand="0" w:firstRowFirstColumn="0" w:firstRowLastColumn="0" w:lastRowFirstColumn="0" w:lastRowLastColumn="0"/>
+        </w:trPr>
+        <w:tc>
+          <w:tcPr>
+            <w:cnfStyle w:val="001000000000" w:firstRow="0" w:lastRow="0" w:firstColumn="1" w:lastColumn="0" w:oddVBand="0" w:evenVBand="0" w:oddHBand="0" w:evenHBand="0" w:firstRowFirstColumn="0" w:firstRowLastColumn="0" w:lastRowFirstColumn="0" w:lastRowLastColumn="0"/>
+            <w:tcW w:w="0" w:type="auto"/>
+            <w:hideMark/>
+          </w:tcPr>
+          <w:p>
+            <w:pPr>
+              <w:spacing w:after="160" w:line="278" w:lineRule="auto"/>
+              <w:rPr>
+                <w:rFonts w:ascii="Garamond" w:hAnsi="Garamond"/>
+              </w:rPr>
+            </w:pPr>
+            <w:r>
+              <w:rPr>
+                <w:rFonts w:ascii="Garamond" w:hAnsi="Garamond"/>
+              </w:rPr>
+              <w:t>Utilisateurs, authentification</w:t>
+            </w:r>
+          </w:p>
+        </w:tc>
+        <w:tc>
+          <w:tcPr>
+            <w:tcW w:w="0" w:type="auto"/>
+            <w:hideMark/>
+          </w:tcPr>
+          <w:p>
+            <w:pPr>
+              <w:spacing w:after="160" w:line="278" w:lineRule="auto"/>
+              <w:cnfStyle w:val="000000100000" w:firstRow="0" w:lastRow="0" w:firstColumn="0" w:lastColumn="0" w:oddVBand="0" w:evenVBand="0" w:oddHBand="1" w:evenHBand="0" w:firstRowFirstColumn="0" w:firstRowLastColumn="0" w:lastRowFirstColumn="0" w:lastRowLastColumn="0"/>
+              <w:rPr>
+                <w:rFonts w:ascii="Garamond" w:hAnsi="Garamond"/>
+              </w:rPr>
+            </w:pPr>
+            <w:r>
+              <w:rPr>
+                <w:rFonts w:ascii="Garamond" w:hAnsi="Garamond"/>
+              </w:rPr>
+              <w:t>PostgreSQL</w:t>
+            </w:r>
+          </w:p>
+        </w:tc>
+        <w:tc>
+          <w:tcPr>
+            <w:tcW w:w="0" w:type="auto"/>
+            <w:hideMark/>
+          </w:tcPr>
+          <w:p>
+            <w:pPr>
+              <w:spacing w:after="160" w:line="278" w:lineRule="auto"/>
+              <w:cnfStyle w:val="000000100000" w:firstRow="0" w:lastRow="0" w:firstColumn="0" w:lastColumn="0" w:oddVBand="0" w:evenVBand="0" w:oddHBand="1" w:evenHBand="0" w:firstRowFirstColumn="0" w:firstRowLastColumn="0" w:lastRowFirstColumn="0" w:lastRowLastColumn="0"/>
+              <w:rPr>
+                <w:rFonts w:ascii="Garamond" w:hAnsi="Garamond"/>
+              </w:rPr>
+            </w:pPr>
+            <w:r>
+              <w:rPr>
+                <w:rFonts w:ascii="Garamond" w:hAnsi="Garamond"/>
+              </w:rPr>
+              <w:t>ACID, relations, intégrité</w:t>
+            </w:r>
+          </w:p>
+        </w:tc>
+      </w:tr>
+      <w:tr>
+        <w:tc>
+          <w:tcPr>
+            <w:cnfStyle w:val="001000000000" w:firstRow="0" w:lastRow="0" w:firstColumn="1" w:lastColumn="0" w:oddVBand="0" w:evenVBand="0" w:oddHBand="0" w:evenHBand="0" w:firstRowFirstColumn="0" w:firstRowLastColumn="0" w:lastRowFirstColumn="0" w:lastRowLastColumn="0"/>
+            <w:tcW w:w="0" w:type="auto"/>
+            <w:hideMark/>
+          </w:tcPr>
+          <w:p>
+            <w:pPr>
+              <w:spacing w:after="160" w:line="278" w:lineRule="auto"/>
+              <w:rPr>
+                <w:rFonts w:ascii="Garamond" w:hAnsi="Garamond"/>
+              </w:rPr>
+            </w:pPr>
+            <w:r>
+              <w:rPr>
+                <w:rFonts w:ascii="Garamond" w:hAnsi="Garamond"/>
+              </w:rPr>
+              <w:t>Dossiers patients</w:t>
+            </w:r>
+          </w:p>
+        </w:tc>
+        <w:tc>
+          <w:tcPr>
+            <w:tcW w:w="0" w:type="auto"/>
+            <w:hideMark/>
+          </w:tcPr>
+          <w:p>
+            <w:pPr>
+              <w:spacing w:after="160" w:line="278" w:lineRule="auto"/>
+              <w:cnfStyle w:val="000000000000" w:firstRow="0" w:lastRow="0" w:firstColumn="0" w:lastColumn="0" w:oddVBand="0" w:evenVBand="0" w:oddHBand="0" w:evenHBand="0" w:firstRowFirstColumn="0" w:firstRowLastColumn="0" w:lastRowFirstColumn="0" w:lastRowLastColumn="0"/>
+              <w:rPr>
+                <w:rFonts w:ascii="Garamond" w:hAnsi="Garamond"/>
+              </w:rPr>
+            </w:pPr>
+            <w:r>
+              <w:rPr>
+                <w:rFonts w:ascii="Garamond" w:hAnsi="Garamond"/>
+              </w:rPr>
+              <w:t>PostgreSQL</w:t>
+            </w:r>
+          </w:p>
+        </w:tc>
+        <w:tc>
+          <w:tcPr>
+            <w:tcW w:w="0" w:type="auto"/>
+            <w:hideMark/>
+          </w:tcPr>
+          <w:p>
+            <w:pPr>
+              <w:spacing w:after="160" w:line="278" w:lineRule="auto"/>
+              <w:cnfStyle w:val="000000000000" w:firstRow="0" w:lastRow="0" w:firstColumn="0" w:lastColumn="0" w:oddVBand="0" w:evenVBand="0" w:oddHBand="0" w:evenHBand="0" w:firstRowFirstColumn="0" w:firstRowLastColumn="0" w:lastRowFirstColumn="0" w:lastRowLastColumn="0"/>
+              <w:rPr>
+                <w:rFonts w:ascii="Garamond" w:hAnsi="Garamond"/>
+              </w:rPr>
+            </w:pPr>
+            <w:r>
+              <w:rPr>
+                <w:rFonts w:ascii="Garamond" w:hAnsi="Garamond"/>
+              </w:rPr>
+              <w:t>Compliance, transactions</w:t>
+            </w:r>
+          </w:p>
+        </w:tc>
+      </w:tr>
+      <w:tr>
+        <w:trPr>
+          <w:cnfStyle w:val="000000100000" w:firstRow="0" w:lastRow="0" w:firstColumn="0" w:lastColumn="0" w:oddVBand="0" w:evenVBand="0" w:oddHBand="1" w:evenHBand="0" w:firstRowFirstColumn="0" w:firstRowLastColumn="0" w:lastRowFirstColumn="0" w:lastRowLastColumn="0"/>
+        </w:trPr>
+        <w:tc>
+          <w:tcPr>
+            <w:cnfStyle w:val="001000000000" w:firstRow="0" w:lastRow="0" w:firstColumn="1" w:lastColumn="0" w:oddVBand="0" w:evenVBand="0" w:oddHBand="0" w:evenHBand="0" w:firstRowFirstColumn="0" w:firstRowLastColumn="0" w:lastRowFirstColumn="0" w:lastRowLastColumn="0"/>
+            <w:tcW w:w="0" w:type="auto"/>
+            <w:hideMark/>
+          </w:tcPr>
+          <w:p>
+            <w:pPr>
+              <w:spacing w:after="160" w:line="278" w:lineRule="auto"/>
+              <w:rPr>
+                <w:rFonts w:ascii="Garamond" w:hAnsi="Garamond"/>
+              </w:rPr>
+            </w:pPr>
+            <w:r>
+              <w:rPr>
+                <w:rFonts w:ascii="Garamond" w:hAnsi="Garamond"/>
+              </w:rPr>
+              <w:t>Prescriptions</w:t>
+            </w:r>
+          </w:p>
+        </w:tc>
+        <w:tc>
+          <w:tcPr>
+            <w:tcW w:w="0" w:type="auto"/>
+            <w:hideMark/>
+          </w:tcPr>
+          <w:p>
+            <w:pPr>
+              <w:spacing w:after="160" w:line="278" w:lineRule="auto"/>
+              <w:cnfStyle w:val="000000100000" w:firstRow="0" w:lastRow="0" w:firstColumn="0" w:lastColumn="0" w:oddVBand="0" w:evenVBand="0" w:oddHBand="1" w:evenHBand="0" w:firstRowFirstColumn="0" w:firstRowLastColumn="0" w:lastRowFirstColumn="0" w:lastRowLastColumn="0"/>
+              <w:rPr>
+                <w:rFonts w:ascii="Garamond" w:hAnsi="Garamond"/>
+              </w:rPr>
+            </w:pPr>
+            <w:r>
+              <w:rPr>
+                <w:rFonts w:ascii="Garamond" w:hAnsi="Garamond"/>
+              </w:rPr>
+              <w:t>PostgreSQL</w:t>
+            </w:r>
+          </w:p>
+        </w:tc>
+        <w:tc>
+          <w:tcPr>
+            <w:tcW w:w="0" w:type="auto"/>
+            <w:hideMark/>
+          </w:tcPr>
+          <w:p>
+            <w:pPr>
+              <w:spacing w:after="160" w:line="278" w:lineRule="auto"/>
+              <w:cnfStyle w:val="000000100000" w:firstRow="0" w:lastRow="0" w:firstColumn="0" w:lastColumn="0" w:oddVBand="0" w:evenVBand="0" w:oddHBand="1" w:evenHBand="0" w:firstRowFirstColumn="0" w:firstRowLastColumn="0" w:lastRowFirstColumn="0" w:lastRowLastColumn="0"/>
+              <w:rPr>
+                <w:rFonts w:ascii="Garamond" w:hAnsi="Garamond"/>
+              </w:rPr>
+            </w:pPr>
+            <w:r>
+              <w:rPr>
+                <w:rFonts w:ascii="Garamond" w:hAnsi="Garamond"/>
+              </w:rPr>
+              <w:t>Intégrité, audit</w:t>
+            </w:r>
+          </w:p>
+        </w:tc>
+      </w:tr>
+      <w:tr>
+        <w:tc>
+          <w:tcPr>
+            <w:cnfStyle w:val="001000000000" w:firstRow="0" w:lastRow="0" w:firstColumn="1" w:lastColumn="0" w:oddVBand="0" w:evenVBand="0" w:oddHBand="0" w:evenHBand="0" w:firstRowFirstColumn="0" w:firstRowLastColumn="0" w:lastRowFirstColumn="0" w:lastRowLastColumn="0"/>
+            <w:tcW w:w="0" w:type="auto"/>
+            <w:hideMark/>
+          </w:tcPr>
+          <w:p>
+            <w:pPr>
+              <w:spacing w:after="160" w:line="278" w:lineRule="auto"/>
+              <w:rPr>
+                <w:rFonts w:ascii="Garamond" w:hAnsi="Garamond"/>
+              </w:rPr>
+            </w:pPr>
+            <w:r>
+              <w:rPr>
+                <w:rFonts w:ascii="Garamond" w:hAnsi="Garamond"/>
+              </w:rPr>
+              <w:t>Documents médicaux</w:t>
+            </w:r>
+          </w:p>
+        </w:tc>
+        <w:tc>
+          <w:tcPr>
+            <w:tcW w:w="0" w:type="auto"/>
+            <w:hideMark/>
+          </w:tcPr>
+          <w:p>
+            <w:pPr>
+              <w:spacing w:after="160" w:line="278" w:lineRule="auto"/>
+              <w:cnfStyle w:val="000000000000" w:firstRow="0" w:lastRow="0" w:firstColumn="0" w:lastColumn="0" w:oddVBand="0" w:evenVBand="0" w:oddHBand="0" w:evenHBand="0" w:firstRowFirstColumn="0" w:firstRowLastColumn="0" w:lastRowFirstColumn="0" w:lastRowLastColumn="0"/>
+              <w:rPr>
+                <w:rFonts w:ascii="Garamond" w:hAnsi="Garamond"/>
+              </w:rPr>
+            </w:pPr>
+            <w:r>
+              <w:rPr>
+                <w:rFonts w:ascii="Garamond" w:hAnsi="Garamond"/>
+              </w:rPr>
+              <w:t>S3 / Azure Blob</w:t>
+            </w:r>
+          </w:p>
+        </w:tc>
+        <w:tc>
+          <w:tcPr>
+            <w:tcW w:w="0" w:type="auto"/>
+            <w:hideMark/>
+          </w:tcPr>
+          <w:p>
+            <w:pPr>
+              <w:spacing w:after="160" w:line="278" w:lineRule="auto"/>
+              <w:cnfStyle w:val="000000000000" w:firstRow="0" w:lastRow="0" w:firstColumn="0" w:lastColumn="0" w:oddVBand="0" w:evenVBand="0" w:oddHBand="0" w:evenHBand="0" w:firstRowFirstColumn="0" w:firstRowLastColumn="0" w:lastRowFirstColumn="0" w:lastRowLastColumn="0"/>
+              <w:rPr>
+                <w:rFonts w:ascii="Garamond" w:hAnsi="Garamond"/>
+              </w:rPr>
+            </w:pPr>
+            <w:r>
+              <w:rPr>
+                <w:rFonts w:ascii="Garamond" w:hAnsi="Garamond"/>
+              </w:rPr>
+              <w:t>Scalabilité, durabilité</w:t>
+            </w:r>
+          </w:p>
+        </w:tc>
+      </w:tr>
+      <w:tr>
+        <w:trPr>
+          <w:cnfStyle w:val="000000100000" w:firstRow="0" w:lastRow="0" w:firstColumn="0" w:lastColumn="0" w:oddVBand="0" w:evenVBand="0" w:oddHBand="1" w:evenHBand="0" w:firstRowFirstColumn="0" w:firstRowLastColumn="0" w:lastRowFirstColumn="0" w:lastRowLastColumn="0"/>
+        </w:trPr>
+        <w:tc>
+          <w:tcPr>
+            <w:cnfStyle w:val="001000000000" w:firstRow="0" w:lastRow="0" w:firstColumn="1" w:lastColumn="0" w:oddVBand="0" w:evenVBand="0" w:oddHBand="0" w:evenHBand="0" w:firstRowFirstColumn="0" w:firstRowLastColumn="0" w:lastRowFirstColumn="0" w:lastRowLastColumn="0"/>
+            <w:tcW w:w="0" w:type="auto"/>
+            <w:hideMark/>
+          </w:tcPr>
+          <w:p>
+            <w:pPr>
+              <w:spacing w:after="160" w:line="278" w:lineRule="auto"/>
+              <w:rPr>
+                <w:rFonts w:ascii="Garamond" w:hAnsi="Garamond"/>
+              </w:rPr>
+            </w:pPr>
+            <w:r>
+              <w:rPr>
+                <w:rFonts w:ascii="Garamond" w:hAnsi="Garamond"/>
+              </w:rPr>
+              <w:t>Sessions consultations</w:t>
+            </w:r>
+          </w:p>
+        </w:tc>
+        <w:tc>
+          <w:tcPr>
+            <w:tcW w:w="0" w:type="auto"/>
+            <w:hideMark/>
+          </w:tcPr>
+          <w:p>
+            <w:pPr>
+              <w:spacing w:after="160" w:line="278" w:lineRule="auto"/>
+              <w:cnfStyle w:val="000000100000" w:firstRow="0" w:lastRow="0" w:firstColumn="0" w:lastColumn="0" w:oddVBand="0" w:evenVBand="0" w:oddHBand="1" w:evenHBand="0" w:firstRowFirstColumn="0" w:firstRowLastColumn="0" w:lastRowFirstColumn="0" w:lastRowLastColumn="0"/>
+              <w:rPr>
+                <w:rFonts w:ascii="Garamond" w:hAnsi="Garamond"/>
+              </w:rPr>
+            </w:pPr>
+            <w:r>
+              <w:rPr>
+                <w:rFonts w:ascii="Garamond" w:hAnsi="Garamond"/>
+              </w:rPr>
+              <w:t>Redis</w:t>
+            </w:r>
+          </w:p>
+        </w:tc>
+        <w:tc>
+          <w:tcPr>
+            <w:tcW w:w="0" w:type="auto"/>
+            <w:hideMark/>
+          </w:tcPr>
+          <w:p>
+            <w:pPr>
+              <w:spacing w:after="160" w:line="278" w:lineRule="auto"/>
+              <w:cnfStyle w:val="000000100000" w:firstRow="0" w:lastRow="0" w:firstColumn="0" w:lastColumn="0" w:oddVBand="0" w:evenVBand="0" w:oddHBand="1" w:evenHBand="0" w:firstRowFirstColumn="0" w:firstRowLastColumn="0" w:lastRowFirstColumn="0" w:lastRowLastColumn="0"/>
+              <w:rPr>
+                <w:rFonts w:ascii="Garamond" w:hAnsi="Garamond"/>
+              </w:rPr>
+            </w:pPr>
+            <w:r>
+              <w:rPr>
+                <w:rFonts w:ascii="Garamond" w:hAnsi="Garamond"/>
+              </w:rPr>
+              <w:t>Performance, TTL</w:t>
+            </w:r>
+          </w:p>
+        </w:tc>
+      </w:tr>
+      <w:tr>
+        <w:tc>
+          <w:tcPr>
+            <w:cnfStyle w:val="001000000000" w:firstRow="0" w:lastRow="0" w:firstColumn="1" w:lastColumn="0" w:oddVBand="0" w:evenVBand="0" w:oddHBand="0" w:evenHBand="0" w:firstRowFirstColumn="0" w:firstRowLastColumn="0" w:lastRowFirstColumn="0" w:lastRowLastColumn="0"/>
+            <w:tcW w:w="0" w:type="auto"/>
+            <w:hideMark/>
+          </w:tcPr>
+          <w:p>
+            <w:pPr>
+              <w:spacing w:after="160" w:line="278" w:lineRule="auto"/>
+              <w:rPr>
+                <w:rFonts w:ascii="Garamond" w:hAnsi="Garamond"/>
+              </w:rPr>
+            </w:pPr>
+            <w:r>
+              <w:rPr>
+                <w:rFonts w:ascii="Garamond" w:hAnsi="Garamond"/>
+              </w:rPr>
+              <w:t>Logs, événements</w:t>
+            </w:r>
+          </w:p>
+        </w:tc>
+        <w:tc>
+          <w:tcPr>
+            <w:tcW w:w="0" w:type="auto"/>
+            <w:hideMark/>
+          </w:tcPr>
+          <w:p>
+            <w:pPr>
+              <w:spacing w:after="160" w:line="278" w:lineRule="auto"/>
+              <w:cnfStyle w:val="000000000000" w:firstRow="0" w:lastRow="0" w:firstColumn="0" w:lastColumn="0" w:oddVBand="0" w:evenVBand="0" w:oddHBand="0" w:evenHBand="0" w:firstRowFirstColumn="0" w:firstRowLastColumn="0" w:lastRowFirstColumn="0" w:lastRowLastColumn="0"/>
+              <w:rPr>
+                <w:rFonts w:ascii="Garamond" w:hAnsi="Garamond"/>
+              </w:rPr>
+            </w:pPr>
+            <w:r>
+              <w:rPr>
+                <w:rFonts w:ascii="Garamond" w:hAnsi="Garamond"/>
+              </w:rPr>
+              <w:t xml:space="preserve">MongoDB / </w:t>
+            </w:r>
+            <w:proofErr w:type="spellStart"/>
+            <w:r>
+              <w:rPr>
+                <w:rFonts w:ascii="Garamond" w:hAnsi="Garamond"/>
+              </w:rPr>
+              <w:t>Elasticsearch</w:t>
+            </w:r>
+            <w:proofErr w:type="spellEnd"/>
+          </w:p>
+        </w:tc>
+        <w:tc>
+          <w:tcPr>
+            <w:tcW w:w="0" w:type="auto"/>
+            <w:hideMark/>
+          </w:tcPr>
+          <w:p>
+            <w:pPr>
+              <w:spacing w:after="160" w:line="278" w:lineRule="auto"/>
+              <w:cnfStyle w:val="000000000000" w:firstRow="0" w:lastRow="0" w:firstColumn="0" w:lastColumn="0" w:oddVBand="0" w:evenVBand="0" w:oddHBand="0" w:evenHBand="0" w:firstRowFirstColumn="0" w:firstRowLastColumn="0" w:lastRowFirstColumn="0" w:lastRowLastColumn="0"/>
+              <w:rPr>
+                <w:rFonts w:ascii="Garamond" w:hAnsi="Garamond"/>
+              </w:rPr>
+            </w:pPr>
+            <w:r>
+              <w:rPr>
+                <w:rFonts w:ascii="Garamond" w:hAnsi="Garamond"/>
+              </w:rPr>
+              <w:t>Flexibilité, recherche</w:t>
+            </w:r>
+          </w:p>
+        </w:tc>
+      </w:tr>
+      <w:tr>
+        <w:trPr>
+          <w:cnfStyle w:val="000000100000" w:firstRow="0" w:lastRow="0" w:firstColumn="0" w:lastColumn="0" w:oddVBand="0" w:evenVBand="0" w:oddHBand="1" w:evenHBand="0" w:firstRowFirstColumn="0" w:firstRowLastColumn="0" w:lastRowFirstColumn="0" w:lastRowLastColumn="0"/>
+        </w:trPr>
+        <w:tc>
+          <w:tcPr>
+            <w:cnfStyle w:val="001000000000" w:firstRow="0" w:lastRow="0" w:firstColumn="1" w:lastColumn="0" w:oddVBand="0" w:evenVBand="0" w:oddHBand="0" w:evenHBand="0" w:firstRowFirstColumn="0" w:firstRowLastColumn="0" w:lastRowFirstColumn="0" w:lastRowLastColumn="0"/>
+            <w:tcW w:w="0" w:type="auto"/>
+            <w:hideMark/>
+          </w:tcPr>
+          <w:p>
+            <w:pPr>
+              <w:spacing w:after="160" w:line="278" w:lineRule="auto"/>
+              <w:rPr>
+                <w:rFonts w:ascii="Garamond" w:hAnsi="Garamond"/>
+              </w:rPr>
+            </w:pPr>
+            <w:r>
+              <w:rPr>
+                <w:rFonts w:ascii="Garamond" w:hAnsi="Garamond"/>
+              </w:rPr>
+              <w:t>Calendrier, disponibilités</w:t>
+            </w:r>
+          </w:p>
+        </w:tc>
+        <w:tc>
+          <w:tcPr>
+            <w:tcW w:w="0" w:type="auto"/>
+            <w:hideMark/>
+          </w:tcPr>
+          <w:p>
+            <w:pPr>
+              <w:spacing w:after="160" w:line="278" w:lineRule="auto"/>
+              <w:cnfStyle w:val="000000100000" w:firstRow="0" w:lastRow="0" w:firstColumn="0" w:lastColumn="0" w:oddVBand="0" w:evenVBand="0" w:oddHBand="1" w:evenHBand="0" w:firstRowFirstColumn="0" w:firstRowLastColumn="0" w:lastRowFirstColumn="0" w:lastRowLastColumn="0"/>
+              <w:rPr>
+                <w:rFonts w:ascii="Garamond" w:hAnsi="Garamond"/>
+              </w:rPr>
+            </w:pPr>
+            <w:r>
+              <w:rPr>
+                <w:rFonts w:ascii="Garamond" w:hAnsi="Garamond"/>
+              </w:rPr>
+              <w:t>PostgreSQL + Redis Cache</w:t>
+            </w:r>
+          </w:p>
+        </w:tc>
+        <w:tc>
+          <w:tcPr>
+            <w:tcW w:w="0" w:type="auto"/>
+            <w:hideMark/>
+          </w:tcPr>
+          <w:p>
+            <w:pPr>
+              <w:spacing w:after="160" w:line="278" w:lineRule="auto"/>
+              <w:cnfStyle w:val="000000100000" w:firstRow="0" w:lastRow="0" w:firstColumn="0" w:lastColumn="0" w:oddVBand="0" w:evenVBand="0" w:oddHBand="1" w:evenHBand="0" w:firstRowFirstColumn="0" w:firstRowLastColumn="0" w:lastRowFirstColumn="0" w:lastRowLastColumn="0"/>
+              <w:rPr>
+                <w:rFonts w:ascii="Garamond" w:hAnsi="Garamond"/>
+              </w:rPr>
+            </w:pPr>
+            <w:r>
+              <w:rPr>
+                <w:rFonts w:ascii="Garamond" w:hAnsi="Garamond"/>
+              </w:rPr>
+              <w:t>Cohérence + performance</w:t>
+            </w:r>
+          </w:p>
+        </w:tc>
+      </w:tr>
+    </w:tbl>
+    <w:p>
+      <w:pPr>
+        <w:pStyle w:val="Lgende"/>
+        <w:rPr>
+          <w:rFonts w:ascii="Garamond" w:hAnsi="Garamond"/>
+          <w:sz w:val="24"/>
+          <w:szCs w:val="24"/>
+        </w:rPr>
+      </w:pPr>
+      <w:r>
+        <w:rPr>
+          <w:rFonts w:ascii="Garamond" w:hAnsi="Garamond"/>
+          <w:b/>
+          <w:bCs/>
+          <w:i w:val="0"/>
+          <w:iCs w:val="0"/>
+          <w:sz w:val="24"/>
+          <w:szCs w:val="24"/>
+        </w:rPr>
+        <w:t xml:space="preserve">Tableau </w:t>
+      </w:r>
+      <w:r>
+        <w:rPr>
+          <w:rFonts w:ascii="Garamond" w:hAnsi="Garamond"/>
+          <w:b/>
+          <w:bCs/>
+          <w:i w:val="0"/>
+          <w:iCs w:val="0"/>
+          <w:sz w:val="24"/>
+          <w:szCs w:val="24"/>
+        </w:rPr>
+        <w:fldChar w:fldCharType="begin"/>
+      </w:r>
+      <w:r>
+        <w:rPr>
+          <w:rFonts w:ascii="Garamond" w:hAnsi="Garamond"/>
+          <w:b/>
+          <w:bCs/>
+          <w:i w:val="0"/>
+          <w:iCs w:val="0"/>
+          <w:sz w:val="24"/>
+          <w:szCs w:val="24"/>
+        </w:rPr>
+        <w:instrText xml:space="preserve"> SEQ Tableau \* ARABIC </w:instrText>
+      </w:r>
+      <w:r>
+        <w:rPr>
+          <w:rFonts w:ascii="Garamond" w:hAnsi="Garamond"/>
+          <w:b/>
+          <w:bCs/>
+          <w:i w:val="0"/>
+          <w:iCs w:val="0"/>
+          <w:sz w:val="24"/>
+          <w:szCs w:val="24"/>
+        </w:rPr>
+        <w:fldChar w:fldCharType="separate"/>
+      </w:r>
+      <w:r>
+        <w:rPr>
+          <w:rFonts w:ascii="Garamond" w:hAnsi="Garamond"/>
+          <w:b/>
+          <w:bCs/>
+          <w:i w:val="0"/>
+          <w:iCs w:val="0"/>
+          <w:noProof/>
+          <w:sz w:val="24"/>
+          <w:szCs w:val="24"/>
+        </w:rPr>
+        <w:t>1</w:t>
+      </w:r>
+      <w:r>
+        <w:rPr>
+          <w:rFonts w:ascii="Garamond" w:hAnsi="Garamond"/>
+          <w:b/>
+          <w:bCs/>
+          <w:i w:val="0"/>
+          <w:iCs w:val="0"/>
+          <w:sz w:val="24"/>
+          <w:szCs w:val="24"/>
+        </w:rPr>
+        <w:fldChar w:fldCharType="end"/>
+      </w:r>
+      <w:r>
+        <w:rPr>
+          <w:rFonts w:ascii="Garamond" w:hAnsi="Garamond"/>
+          <w:b/>
+          <w:bCs/>
+          <w:i w:val="0"/>
+          <w:iCs w:val="0"/>
+          <w:sz w:val="24"/>
+          <w:szCs w:val="24"/>
+        </w:rPr>
+        <w:t>:</w:t>
+      </w:r>
+      <w:r>
+        <w:rPr>
+          <w:rFonts w:ascii="Garamond" w:hAnsi="Garamond"/>
+          <w:sz w:val="24"/>
+          <w:szCs w:val="24"/>
+        </w:rPr>
+        <w:t xml:space="preserve"> Tableau de </w:t>
+      </w:r>
+      <w:proofErr w:type="spellStart"/>
+      <w:r>
+        <w:rPr>
+          <w:rFonts w:ascii="Garamond" w:hAnsi="Garamond"/>
+          <w:sz w:val="24"/>
+          <w:szCs w:val="24"/>
+        </w:rPr>
+        <w:t>repartitions</w:t>
+      </w:r>
+      <w:proofErr w:type="spellEnd"/>
+      <w:r>
+        <w:rPr>
+          <w:rFonts w:ascii="Garamond" w:hAnsi="Garamond"/>
+          <w:sz w:val="24"/>
+          <w:szCs w:val="24"/>
+        </w:rPr>
+        <w:t xml:space="preserve"> des bases de données entre les services</w:t>
+      </w:r>
+    </w:p>
+    <w:p/>
+    <w:p>
+      <w:pPr>
+        <w:pStyle w:val="Titre4"/>
+        <w:numPr>
+          <w:ilvl w:val="2"/>
+          <w:numId w:val="3"/>
+        </w:numPr>
+        <w:rPr>
+          <w:rFonts w:ascii="Garamond" w:hAnsi="Garamond"/>
+          <w:b/>
+          <w:bCs/>
+          <w:i w:val="0"/>
+          <w:iCs w:val="0"/>
+          <w:color w:val="auto"/>
+        </w:rPr>
+      </w:pPr>
+      <w:r>
+        <w:rPr>
+          <w:rFonts w:ascii="Garamond" w:hAnsi="Garamond"/>
+          <w:b/>
+          <w:bCs/>
+          <w:i w:val="0"/>
+          <w:iCs w:val="0"/>
+          <w:color w:val="auto"/>
+        </w:rPr>
+        <w:t>Stratégie de mise en cache</w:t>
+      </w:r>
+    </w:p>
+    <w:p>
+      <w:pPr>
+        <w:rPr>
+          <w:rFonts w:ascii="Garamond" w:hAnsi="Garamond"/>
+        </w:rPr>
+      </w:pPr>
+      <w:r>
+        <w:rPr>
+          <w:rFonts w:ascii="Garamond" w:hAnsi="Garamond"/>
+        </w:rPr>
+        <w:t>Le cache est utilisé pour alléger la charge sur les serveurs tout en garantissant une expérience de recherche fluide pour les utilisateurs. Il permet notamment de gérer :</w:t>
+      </w:r>
+    </w:p>
+    <w:p>
+      <w:pPr>
+        <w:numPr>
+          <w:ilvl w:val="0"/>
+          <w:numId w:val="24"/>
+        </w:numPr>
+        <w:rPr>
+          <w:rFonts w:ascii="Garamond" w:hAnsi="Garamond"/>
+        </w:rPr>
+      </w:pPr>
+      <w:r>
+        <w:rPr>
+          <w:rFonts w:ascii="Garamond" w:hAnsi="Garamond"/>
+        </w:rPr>
+        <w:t>Les sessions utilisateurs (durée de vie : 15 min)</w:t>
+      </w:r>
+    </w:p>
+    <w:p>
+      <w:pPr>
+        <w:numPr>
+          <w:ilvl w:val="0"/>
+          <w:numId w:val="24"/>
+        </w:numPr>
+        <w:rPr>
+          <w:rFonts w:ascii="Garamond" w:hAnsi="Garamond"/>
+        </w:rPr>
+      </w:pPr>
+      <w:r>
+        <w:rPr>
+          <w:rFonts w:ascii="Garamond" w:hAnsi="Garamond"/>
+        </w:rPr>
+        <w:t>Les profils utilisateurs les plus consultés (durée de vie : 30 min)</w:t>
+      </w:r>
+    </w:p>
+    <w:p>
+      <w:pPr>
+        <w:numPr>
+          <w:ilvl w:val="0"/>
+          <w:numId w:val="24"/>
+        </w:numPr>
+        <w:rPr>
+          <w:rFonts w:ascii="Garamond" w:hAnsi="Garamond"/>
+        </w:rPr>
+      </w:pPr>
+      <w:r>
+        <w:rPr>
+          <w:rFonts w:ascii="Garamond" w:hAnsi="Garamond"/>
+        </w:rPr>
+        <w:lastRenderedPageBreak/>
+        <w:t>Les disponibilités des médecins (durée de vie : 5 min)</w:t>
+      </w:r>
+    </w:p>
+    <w:p>
+      <w:pPr>
+        <w:numPr>
+          <w:ilvl w:val="0"/>
+          <w:numId w:val="24"/>
+        </w:numPr>
+        <w:rPr>
+          <w:rFonts w:ascii="Garamond" w:hAnsi="Garamond"/>
+        </w:rPr>
+      </w:pPr>
+      <w:r>
+        <w:rPr>
+          <w:rFonts w:ascii="Garamond" w:hAnsi="Garamond"/>
+        </w:rPr>
+        <w:t xml:space="preserve">Le rate </w:t>
+      </w:r>
+      <w:proofErr w:type="spellStart"/>
+      <w:r>
+        <w:rPr>
+          <w:rFonts w:ascii="Garamond" w:hAnsi="Garamond"/>
+        </w:rPr>
+        <w:t>limiting</w:t>
+      </w:r>
+      <w:proofErr w:type="spellEnd"/>
+      <w:r>
+        <w:rPr>
+          <w:rFonts w:ascii="Garamond" w:hAnsi="Garamond"/>
+        </w:rPr>
+        <w:t xml:space="preserve"> via des compteurs par utilisateur</w:t>
+      </w:r>
+    </w:p>
+    <w:p>
+      <w:pPr>
+        <w:numPr>
+          <w:ilvl w:val="0"/>
+          <w:numId w:val="24"/>
+        </w:numPr>
+        <w:rPr>
+          <w:rFonts w:ascii="Garamond" w:hAnsi="Garamond"/>
+        </w:rPr>
+      </w:pPr>
+      <w:r>
+        <w:rPr>
+          <w:rFonts w:ascii="Garamond" w:hAnsi="Garamond"/>
+        </w:rPr>
+        <w:t>La file d’attente des notifications à envoyer</w:t>
+      </w:r>
+    </w:p>
+    <w:p>
+      <w:pPr>
+        <w:numPr>
+          <w:ilvl w:val="0"/>
+          <w:numId w:val="24"/>
+        </w:numPr>
+        <w:rPr>
+          <w:rFonts w:ascii="Garamond" w:hAnsi="Garamond"/>
+        </w:rPr>
+      </w:pPr>
+      <w:r>
+        <w:rPr>
+          <w:rFonts w:ascii="Garamond" w:hAnsi="Garamond"/>
+        </w:rPr>
+        <w:t>Le suivi en temps réel du statut des consultations en cours</w:t>
+      </w:r>
+    </w:p>
+    <w:p>
+      <w:pPr>
+        <w:pStyle w:val="Paragraphedeliste"/>
+        <w:numPr>
+          <w:ilvl w:val="2"/>
+          <w:numId w:val="3"/>
+        </w:numPr>
+        <w:rPr>
+          <w:rFonts w:ascii="Garamond" w:hAnsi="Garamond"/>
+        </w:rPr>
+      </w:pPr>
+      <w:r>
+        <w:rPr>
+          <w:rFonts w:ascii="Garamond" w:hAnsi="Garamond"/>
+        </w:rPr>
+        <w:t xml:space="preserve"> Chiffrement de la donnée</w:t>
+      </w:r>
+    </w:p>
+    <w:p>
+      <w:pPr>
+        <w:rPr>
+          <w:rFonts w:ascii="Garamond" w:hAnsi="Garamond"/>
+        </w:rPr>
+      </w:pPr>
+      <w:r>
+        <w:rPr>
+          <w:rFonts w:ascii="Garamond" w:hAnsi="Garamond"/>
+        </w:rPr>
+        <w:t>Afin de garantir la confidentialité des données sensibles, un mécanisme de chiffrement robuste est mis en place pour les documents.</w:t>
+      </w:r>
+    </w:p>
+    <w:p>
+      <w:pPr>
+        <w:rPr>
+          <w:rFonts w:ascii="Garamond" w:hAnsi="Garamond"/>
+        </w:rPr>
+      </w:pPr>
+      <w:r>
+        <w:rPr>
+          <w:rFonts w:ascii="Garamond" w:hAnsi="Garamond"/>
+        </w:rPr>
+        <w:t>Chiffrement des documents :</w:t>
+      </w:r>
+    </w:p>
+    <w:p>
+      <w:pPr>
+        <w:numPr>
+          <w:ilvl w:val="0"/>
+          <w:numId w:val="26"/>
+        </w:numPr>
+        <w:rPr>
+          <w:rFonts w:ascii="Garamond" w:hAnsi="Garamond"/>
+        </w:rPr>
+      </w:pPr>
+      <w:r>
+        <w:rPr>
+          <w:rFonts w:ascii="Garamond" w:hAnsi="Garamond"/>
+        </w:rPr>
+        <w:t>Algorithme utilisé : AES-256-GCM</w:t>
+      </w:r>
+    </w:p>
+    <w:p>
+      <w:pPr>
+        <w:numPr>
+          <w:ilvl w:val="0"/>
+          <w:numId w:val="26"/>
+        </w:numPr>
+        <w:rPr>
+          <w:rFonts w:ascii="Garamond" w:hAnsi="Garamond"/>
+        </w:rPr>
+      </w:pPr>
+      <w:r>
+        <w:rPr>
+          <w:rFonts w:ascii="Garamond" w:hAnsi="Garamond"/>
+        </w:rPr>
+        <w:t>Gestion des clés : via AWS KMS ou Azure Key Vault</w:t>
+      </w:r>
+    </w:p>
+    <w:p>
+      <w:pPr>
+        <w:numPr>
+          <w:ilvl w:val="0"/>
+          <w:numId w:val="26"/>
+        </w:numPr>
+        <w:rPr>
+          <w:rFonts w:ascii="Garamond" w:hAnsi="Garamond"/>
+        </w:rPr>
+      </w:pPr>
+      <w:r>
+        <w:rPr>
+          <w:rFonts w:ascii="Garamond" w:hAnsi="Garamond"/>
+        </w:rPr>
+        <w:t>Rotation des clés : automatique tous les 90 jours</w:t>
+      </w:r>
+    </w:p>
+    <w:p>
+      <w:pPr>
+        <w:numPr>
+          <w:ilvl w:val="0"/>
+          <w:numId w:val="26"/>
+        </w:numPr>
+        <w:rPr>
+          <w:rFonts w:ascii="Garamond" w:hAnsi="Garamond"/>
+        </w:rPr>
+      </w:pPr>
+      <w:r>
+        <w:rPr>
+          <w:rFonts w:ascii="Garamond" w:hAnsi="Garamond"/>
+        </w:rPr>
+        <w:t>Chiffrement en enveloppe (</w:t>
+      </w:r>
+      <w:proofErr w:type="spellStart"/>
+      <w:r>
+        <w:rPr>
+          <w:rFonts w:ascii="Garamond" w:hAnsi="Garamond"/>
+        </w:rPr>
+        <w:t>Envelope</w:t>
+      </w:r>
+      <w:proofErr w:type="spellEnd"/>
+      <w:r>
+        <w:rPr>
+          <w:rFonts w:ascii="Garamond" w:hAnsi="Garamond"/>
+        </w:rPr>
+        <w:t xml:space="preserve"> </w:t>
+      </w:r>
+      <w:proofErr w:type="spellStart"/>
+      <w:r>
+        <w:rPr>
+          <w:rFonts w:ascii="Garamond" w:hAnsi="Garamond"/>
+        </w:rPr>
+        <w:t>Encryption</w:t>
+      </w:r>
+      <w:proofErr w:type="spellEnd"/>
+      <w:r>
+        <w:rPr>
+          <w:rFonts w:ascii="Garamond" w:hAnsi="Garamond"/>
+        </w:rPr>
+        <w:t>) :</w:t>
+      </w:r>
+    </w:p>
+    <w:p>
+      <w:pPr>
+        <w:numPr>
+          <w:ilvl w:val="1"/>
+          <w:numId w:val="26"/>
+        </w:numPr>
+        <w:rPr>
+          <w:rFonts w:ascii="Garamond" w:hAnsi="Garamond"/>
+        </w:rPr>
+      </w:pPr>
+      <w:r>
+        <w:rPr>
+          <w:rFonts w:ascii="Garamond" w:hAnsi="Garamond"/>
+        </w:rPr>
+        <w:t>Une clé de chiffrement des données (DEK) est générée de manière unique pour chaque fichier</w:t>
+      </w:r>
+    </w:p>
+    <w:p>
+      <w:pPr>
+        <w:numPr>
+          <w:ilvl w:val="1"/>
+          <w:numId w:val="26"/>
+        </w:numPr>
+        <w:rPr>
+          <w:rFonts w:ascii="Garamond" w:hAnsi="Garamond"/>
+        </w:rPr>
+      </w:pPr>
+      <w:r>
+        <w:rPr>
+          <w:rFonts w:ascii="Garamond" w:hAnsi="Garamond"/>
+        </w:rPr>
+        <w:t>La DEK est ensuite chiffrée à l’aide d’une clé maître (Master Key) stockée dans le KMS</w:t>
+      </w:r>
+    </w:p>
+    <w:p>
+      <w:pPr>
+        <w:pStyle w:val="Titre3"/>
+        <w:numPr>
+          <w:ilvl w:val="1"/>
+          <w:numId w:val="3"/>
+        </w:numPr>
+        <w:rPr>
+          <w:rFonts w:ascii="Garamond" w:hAnsi="Garamond"/>
+          <w:b/>
+          <w:bCs/>
+          <w:color w:val="auto"/>
+          <w:sz w:val="32"/>
+          <w:szCs w:val="32"/>
+        </w:rPr>
+      </w:pPr>
+      <w:r>
+        <w:rPr>
+          <w:rFonts w:ascii="Garamond" w:hAnsi="Garamond"/>
+          <w:b/>
+          <w:bCs/>
+          <w:color w:val="auto"/>
+          <w:sz w:val="32"/>
+          <w:szCs w:val="32"/>
+        </w:rPr>
+        <w:t>Log et monitoring</w:t>
+      </w:r>
+    </w:p>
+    <w:p>
+      <w:pPr>
+        <w:rPr>
+          <w:rFonts w:ascii="Garamond" w:eastAsia="Times New Roman" w:hAnsi="Garamond" w:cs="Times New Roman"/>
+          <w:kern w:val="0"/>
+          <w:lang w:eastAsia="fr-FR"/>
+          <w14:ligatures w14:val="none"/>
+        </w:rPr>
+      </w:pPr>
+      <w:r>
+        <w:rPr>
+          <w:rFonts w:ascii="Garamond" w:eastAsia="Times New Roman" w:hAnsi="Garamond" w:cs="Times New Roman"/>
+          <w:kern w:val="0"/>
+          <w:lang w:eastAsia="fr-FR"/>
+          <w14:ligatures w14:val="none"/>
+        </w:rPr>
+        <w:t xml:space="preserve">La solution intègre un serveur dédié à la collecte et au stockage centralisé de l’ensemble des </w:t>
+      </w:r>
+      <w:r>
+        <w:rPr>
+          <w:rFonts w:ascii="Garamond" w:eastAsia="Times New Roman" w:hAnsi="Garamond" w:cs="Times New Roman"/>
+          <w:b/>
+          <w:bCs/>
+          <w:kern w:val="0"/>
+          <w:lang w:eastAsia="fr-FR"/>
+          <w14:ligatures w14:val="none"/>
+        </w:rPr>
+        <w:t>logs</w:t>
+      </w:r>
+      <w:r>
+        <w:rPr>
+          <w:rFonts w:ascii="Garamond" w:eastAsia="Times New Roman" w:hAnsi="Garamond" w:cs="Times New Roman"/>
+          <w:kern w:val="0"/>
+          <w:lang w:eastAsia="fr-FR"/>
+          <w14:ligatures w14:val="none"/>
+        </w:rPr>
+        <w:t>, traces et métriques générés lors de l’utilisation de la plateforme. Ce serveur distinct assure une gestion centralisée, souveraine et sécurisée des données de monitoring.</w:t>
+      </w:r>
+    </w:p>
+    <w:p>
+      <w:pPr>
+        <w:rPr>
+          <w:rFonts w:ascii="Garamond" w:eastAsia="Times New Roman" w:hAnsi="Garamond" w:cs="Times New Roman"/>
+          <w:kern w:val="0"/>
+          <w:lang w:eastAsia="fr-FR"/>
+          <w14:ligatures w14:val="none"/>
+        </w:rPr>
+      </w:pPr>
+      <w:r>
+        <w:rPr>
+          <w:rFonts w:ascii="Garamond" w:eastAsia="Times New Roman" w:hAnsi="Garamond" w:cs="Times New Roman"/>
+          <w:kern w:val="0"/>
+          <w:lang w:eastAsia="fr-FR"/>
+          <w14:ligatures w14:val="none"/>
+        </w:rPr>
+        <w:t xml:space="preserve">Pour l’exploitation de ces données, le choix s’est porté sur </w:t>
+      </w:r>
+      <w:proofErr w:type="spellStart"/>
+      <w:r>
+        <w:rPr>
+          <w:rFonts w:ascii="Garamond" w:eastAsia="Times New Roman" w:hAnsi="Garamond" w:cs="Times New Roman"/>
+          <w:kern w:val="0"/>
+          <w:lang w:eastAsia="fr-FR"/>
+          <w14:ligatures w14:val="none"/>
+        </w:rPr>
+        <w:t>Prometheus</w:t>
+      </w:r>
+      <w:proofErr w:type="spellEnd"/>
+      <w:r>
+        <w:rPr>
+          <w:rFonts w:ascii="Garamond" w:eastAsia="Times New Roman" w:hAnsi="Garamond" w:cs="Times New Roman"/>
+          <w:kern w:val="0"/>
+          <w:lang w:eastAsia="fr-FR"/>
+          <w14:ligatures w14:val="none"/>
+        </w:rPr>
+        <w:t xml:space="preserve"> pour la collecte des métriques, associé à </w:t>
+      </w:r>
+      <w:proofErr w:type="spellStart"/>
+      <w:r>
+        <w:rPr>
+          <w:rFonts w:ascii="Garamond" w:eastAsia="Times New Roman" w:hAnsi="Garamond" w:cs="Times New Roman"/>
+          <w:kern w:val="0"/>
+          <w:lang w:eastAsia="fr-FR"/>
+          <w14:ligatures w14:val="none"/>
+        </w:rPr>
+        <w:t>Grafana</w:t>
+      </w:r>
+      <w:proofErr w:type="spellEnd"/>
+      <w:r>
+        <w:rPr>
+          <w:rFonts w:ascii="Garamond" w:eastAsia="Times New Roman" w:hAnsi="Garamond" w:cs="Times New Roman"/>
+          <w:kern w:val="0"/>
+          <w:lang w:eastAsia="fr-FR"/>
+          <w14:ligatures w14:val="none"/>
+        </w:rPr>
+        <w:t xml:space="preserve"> pour la visualisation à travers des tableaux de bord dynamiques et personnalisables. Ce dispositif facilite le suivi de la performance, l’observabilité du système, ainsi que la détection proactive d’anomalies.</w:t>
+      </w:r>
+    </w:p>
+    <w:p>
+      <w:pPr>
+        <w:rPr>
+          <w:rFonts w:ascii="Garamond" w:eastAsia="Times New Roman" w:hAnsi="Garamond" w:cs="Times New Roman"/>
+          <w:kern w:val="0"/>
+          <w:lang w:eastAsia="fr-FR"/>
+          <w14:ligatures w14:val="none"/>
+        </w:rPr>
+      </w:pPr>
+      <w:r>
+        <w:rPr>
+          <w:rFonts w:ascii="Garamond" w:eastAsia="Times New Roman" w:hAnsi="Garamond" w:cs="Times New Roman"/>
+          <w:kern w:val="0"/>
+          <w:lang w:eastAsia="fr-FR"/>
+          <w14:ligatures w14:val="none"/>
+        </w:rPr>
+        <w:t>L’analyse des données collectées permet notamment :</w:t>
+      </w:r>
+    </w:p>
+    <w:p>
+      <w:pPr>
+        <w:numPr>
+          <w:ilvl w:val="0"/>
+          <w:numId w:val="27"/>
+        </w:numPr>
+        <w:rPr>
+          <w:rFonts w:ascii="Garamond" w:eastAsia="Times New Roman" w:hAnsi="Garamond" w:cs="Times New Roman"/>
+          <w:kern w:val="0"/>
+          <w:lang w:eastAsia="fr-FR"/>
+          <w14:ligatures w14:val="none"/>
+        </w:rPr>
+      </w:pPr>
+      <w:r>
+        <w:rPr>
+          <w:rFonts w:ascii="Garamond" w:eastAsia="Times New Roman" w:hAnsi="Garamond" w:cs="Times New Roman"/>
+          <w:kern w:val="0"/>
+          <w:lang w:eastAsia="fr-FR"/>
+          <w14:ligatures w14:val="none"/>
+        </w:rPr>
+        <w:t>D’identifier</w:t>
+      </w:r>
+      <w:r>
+        <w:rPr>
+          <w:rFonts w:ascii="Garamond" w:eastAsia="Times New Roman" w:hAnsi="Garamond" w:cs="Times New Roman"/>
+          <w:kern w:val="0"/>
+          <w:lang w:eastAsia="fr-FR"/>
+          <w14:ligatures w14:val="none"/>
+        </w:rPr>
+        <w:t xml:space="preserve"> rapidement les points de congestion (</w:t>
+      </w:r>
+      <w:proofErr w:type="spellStart"/>
+      <w:r>
+        <w:rPr>
+          <w:rFonts w:ascii="Garamond" w:eastAsia="Times New Roman" w:hAnsi="Garamond" w:cs="Times New Roman"/>
+          <w:kern w:val="0"/>
+          <w:lang w:eastAsia="fr-FR"/>
+          <w14:ligatures w14:val="none"/>
+        </w:rPr>
+        <w:t>bottlenecks</w:t>
+      </w:r>
+      <w:proofErr w:type="spellEnd"/>
+      <w:r>
+        <w:rPr>
+          <w:rFonts w:ascii="Garamond" w:eastAsia="Times New Roman" w:hAnsi="Garamond" w:cs="Times New Roman"/>
+          <w:kern w:val="0"/>
+          <w:lang w:eastAsia="fr-FR"/>
+          <w14:ligatures w14:val="none"/>
+        </w:rPr>
+        <w:t>),</w:t>
+      </w:r>
+    </w:p>
+    <w:p>
+      <w:pPr>
+        <w:numPr>
+          <w:ilvl w:val="0"/>
+          <w:numId w:val="27"/>
+        </w:numPr>
+        <w:rPr>
+          <w:rFonts w:ascii="Garamond" w:eastAsia="Times New Roman" w:hAnsi="Garamond" w:cs="Times New Roman"/>
+          <w:kern w:val="0"/>
+          <w:lang w:eastAsia="fr-FR"/>
+          <w14:ligatures w14:val="none"/>
+        </w:rPr>
+      </w:pPr>
+      <w:r>
+        <w:rPr>
+          <w:rFonts w:ascii="Garamond" w:eastAsia="Times New Roman" w:hAnsi="Garamond" w:cs="Times New Roman"/>
+          <w:kern w:val="0"/>
+          <w:lang w:eastAsia="fr-FR"/>
+          <w14:ligatures w14:val="none"/>
+        </w:rPr>
+        <w:t>D’assurer</w:t>
+      </w:r>
+      <w:r>
+        <w:rPr>
+          <w:rFonts w:ascii="Garamond" w:eastAsia="Times New Roman" w:hAnsi="Garamond" w:cs="Times New Roman"/>
+          <w:kern w:val="0"/>
+          <w:lang w:eastAsia="fr-FR"/>
+          <w14:ligatures w14:val="none"/>
+        </w:rPr>
+        <w:t xml:space="preserve"> un suivi en temps réel de l’état de santé de la solution,</w:t>
+      </w:r>
+    </w:p>
+    <w:p>
+      <w:pPr>
+        <w:numPr>
+          <w:ilvl w:val="0"/>
+          <w:numId w:val="27"/>
+        </w:numPr>
+        <w:rPr>
+          <w:rFonts w:ascii="Garamond" w:eastAsia="Times New Roman" w:hAnsi="Garamond" w:cs="Times New Roman"/>
+          <w:kern w:val="0"/>
+          <w:lang w:eastAsia="fr-FR"/>
+          <w14:ligatures w14:val="none"/>
+        </w:rPr>
+      </w:pPr>
+      <w:r>
+        <w:rPr>
+          <w:rFonts w:ascii="Garamond" w:eastAsia="Times New Roman" w:hAnsi="Garamond" w:cs="Times New Roman"/>
+          <w:kern w:val="0"/>
+          <w:lang w:eastAsia="fr-FR"/>
+          <w14:ligatures w14:val="none"/>
+        </w:rPr>
+        <w:t>Et</w:t>
+      </w:r>
+      <w:r>
+        <w:rPr>
+          <w:rFonts w:ascii="Garamond" w:eastAsia="Times New Roman" w:hAnsi="Garamond" w:cs="Times New Roman"/>
+          <w:kern w:val="0"/>
+          <w:lang w:eastAsia="fr-FR"/>
+          <w14:ligatures w14:val="none"/>
+        </w:rPr>
+        <w:t xml:space="preserve"> de définir des règles d’alerte afin de déclencher des notifications en cas de comportement anormal.</w:t>
+      </w:r>
+    </w:p>
+    <w:p>
+      <w:pPr>
+        <w:rPr>
+          <w:rFonts w:ascii="Garamond" w:eastAsia="Times New Roman" w:hAnsi="Garamond" w:cs="Times New Roman"/>
+          <w:kern w:val="0"/>
+          <w:lang w:eastAsia="fr-FR"/>
+          <w14:ligatures w14:val="none"/>
+        </w:rPr>
+      </w:pPr>
+    </w:p>
+    <w:p>
+      <w:pPr>
+        <w:rPr>
+          <w:rFonts w:ascii="Garamond" w:eastAsia="Times New Roman" w:hAnsi="Garamond" w:cs="Times New Roman"/>
+          <w:kern w:val="0"/>
+          <w:lang w:eastAsia="fr-FR"/>
+          <w14:ligatures w14:val="none"/>
+        </w:rPr>
+      </w:pPr>
+    </w:p>
+    <w:p>
+      <w:pPr>
+        <w:pStyle w:val="Titre3"/>
+        <w:numPr>
+          <w:ilvl w:val="1"/>
+          <w:numId w:val="3"/>
+        </w:numPr>
+        <w:rPr>
+          <w:rFonts w:ascii="Garamond" w:eastAsia="Times New Roman" w:hAnsi="Garamond"/>
+          <w:b/>
+          <w:bCs/>
+          <w:color w:val="auto"/>
+          <w:lang w:eastAsia="fr-FR"/>
+        </w:rPr>
+      </w:pPr>
+      <w:r>
+        <w:rPr>
+          <w:rFonts w:ascii="Garamond" w:eastAsia="Times New Roman" w:hAnsi="Garamond"/>
+          <w:b/>
+          <w:bCs/>
+          <w:color w:val="auto"/>
+          <w:lang w:eastAsia="fr-FR"/>
+        </w:rPr>
+        <w:lastRenderedPageBreak/>
+        <w:t>Notification</w:t>
+      </w:r>
+    </w:p>
+    <w:p>
+      <w:pPr>
+        <w:rPr>
+          <w:rFonts w:ascii="Garamond" w:hAnsi="Garamond"/>
+          <w:lang w:eastAsia="fr-FR"/>
+        </w:rPr>
+      </w:pPr>
+      <w:r>
+        <w:rPr>
+          <w:rFonts w:ascii="Garamond" w:hAnsi="Garamond"/>
+          <w:lang w:eastAsia="fr-FR"/>
+        </w:rPr>
+        <w:t>La solution dispose d’un serveur dédié aux notifications, chargé de la gestion centralisée de tous les messages entrants et sortants liés aux événements du système.</w:t>
+      </w:r>
+    </w:p>
+    <w:p>
+      <w:pPr>
+        <w:rPr>
+          <w:rFonts w:ascii="Garamond" w:hAnsi="Garamond"/>
+          <w:lang w:eastAsia="fr-FR"/>
+        </w:rPr>
+      </w:pPr>
+      <w:r>
+        <w:rPr>
+          <w:rFonts w:ascii="Garamond" w:hAnsi="Garamond"/>
+          <w:lang w:eastAsia="fr-FR"/>
+        </w:rPr>
+        <w:t>Ce serveur remplit deux fonctions principales :</w:t>
+      </w:r>
+    </w:p>
+    <w:p>
+      <w:pPr>
+        <w:numPr>
+          <w:ilvl w:val="0"/>
+          <w:numId w:val="28"/>
+        </w:numPr>
+        <w:rPr>
+          <w:rFonts w:ascii="Garamond" w:hAnsi="Garamond"/>
+          <w:lang w:eastAsia="fr-FR"/>
+        </w:rPr>
+      </w:pPr>
+      <w:r>
+        <w:rPr>
+          <w:rFonts w:ascii="Garamond" w:hAnsi="Garamond"/>
+          <w:lang w:eastAsia="fr-FR"/>
+        </w:rPr>
+        <w:t>Notifications techniques (monitoring et alertes)</w:t>
+      </w:r>
+      <w:r>
+        <w:rPr>
+          <w:rFonts w:ascii="Garamond" w:hAnsi="Garamond"/>
+          <w:lang w:eastAsia="fr-FR"/>
+        </w:rPr>
+        <w:br/>
+        <w:t>En lien direct avec le serveur de logs, il reçoit les événements critiques ou anormaux détectés (via Prometheus ou tout autre moteur d’alerte). En fonction de la gravité ou du type d’événement, il déclenche automatiquement l’envoi de notifications aux équipes techniques via les canaux configurés (email, Slack, webhook,</w:t>
+      </w:r>
+      <w:r>
+        <w:rPr>
+          <w:rFonts w:ascii="Garamond" w:hAnsi="Garamond"/>
+          <w:lang w:eastAsia="fr-FR"/>
+        </w:rPr>
+        <w:t xml:space="preserve"> teams, zoom</w:t>
+      </w:r>
+      <w:r>
+        <w:rPr>
+          <w:rFonts w:ascii="Garamond" w:hAnsi="Garamond"/>
+          <w:lang w:eastAsia="fr-FR"/>
+        </w:rPr>
+        <w:t xml:space="preserve"> etc.).</w:t>
+      </w:r>
+    </w:p>
+    <w:p>
+      <w:pPr>
+        <w:numPr>
+          <w:ilvl w:val="0"/>
+          <w:numId w:val="28"/>
+        </w:numPr>
+        <w:rPr>
+          <w:rFonts w:ascii="Garamond" w:hAnsi="Garamond"/>
+          <w:lang w:eastAsia="fr-FR"/>
+        </w:rPr>
+      </w:pPr>
+      <w:r>
+        <w:rPr>
+          <w:rFonts w:ascii="Garamond" w:hAnsi="Garamond"/>
+          <w:lang w:eastAsia="fr-FR"/>
+        </w:rPr>
+        <w:t>Notifications utilisateurs</w:t>
+      </w:r>
+      <w:r>
+        <w:rPr>
+          <w:rFonts w:ascii="Garamond" w:hAnsi="Garamond"/>
+          <w:lang w:eastAsia="fr-FR"/>
+        </w:rPr>
+        <w:br/>
+        <w:t>Il est également utilisé pour notifier les utilisateurs finaux (patients, médecins, administrateurs) à travers différents canaux (email, SMS, push, etc.), pour des événements comme :</w:t>
+      </w:r>
+    </w:p>
+    <w:p>
+      <w:pPr>
+        <w:numPr>
+          <w:ilvl w:val="1"/>
+          <w:numId w:val="28"/>
+        </w:numPr>
+        <w:rPr>
+          <w:rFonts w:ascii="Garamond" w:hAnsi="Garamond"/>
+          <w:lang w:eastAsia="fr-FR"/>
+        </w:rPr>
+      </w:pPr>
+      <w:r>
+        <w:rPr>
+          <w:rFonts w:ascii="Garamond" w:hAnsi="Garamond"/>
+          <w:lang w:eastAsia="fr-FR"/>
+        </w:rPr>
+        <w:t>Rappels de rendez-vous</w:t>
+      </w:r>
+    </w:p>
+    <w:p>
+      <w:pPr>
+        <w:numPr>
+          <w:ilvl w:val="1"/>
+          <w:numId w:val="28"/>
+        </w:numPr>
+        <w:rPr>
+          <w:rFonts w:ascii="Garamond" w:hAnsi="Garamond"/>
+          <w:lang w:eastAsia="fr-FR"/>
+        </w:rPr>
+      </w:pPr>
+      <w:r>
+        <w:rPr>
+          <w:rFonts w:ascii="Garamond" w:hAnsi="Garamond"/>
+          <w:lang w:eastAsia="fr-FR"/>
+        </w:rPr>
+        <w:t>Modifications de créneaux</w:t>
+      </w:r>
+    </w:p>
+    <w:p>
+      <w:pPr>
+        <w:numPr>
+          <w:ilvl w:val="1"/>
+          <w:numId w:val="28"/>
+        </w:numPr>
+        <w:rPr>
+          <w:rFonts w:ascii="Garamond" w:hAnsi="Garamond"/>
+          <w:lang w:eastAsia="fr-FR"/>
+        </w:rPr>
+      </w:pPr>
+      <w:r>
+        <w:rPr>
+          <w:rFonts w:ascii="Garamond" w:hAnsi="Garamond"/>
+          <w:lang w:eastAsia="fr-FR"/>
+        </w:rPr>
+        <w:t>Disponibilité de documents</w:t>
+      </w:r>
+    </w:p>
+    <w:p>
+      <w:pPr>
+        <w:numPr>
+          <w:ilvl w:val="1"/>
+          <w:numId w:val="28"/>
+        </w:numPr>
+        <w:rPr>
+          <w:rFonts w:ascii="Garamond" w:hAnsi="Garamond"/>
+          <w:lang w:eastAsia="fr-FR"/>
+        </w:rPr>
+      </w:pPr>
+      <w:r>
+        <w:rPr>
+          <w:rFonts w:ascii="Garamond" w:hAnsi="Garamond"/>
+          <w:lang w:eastAsia="fr-FR"/>
+        </w:rPr>
+        <w:t>Statuts de consultation</w:t>
+      </w:r>
+    </w:p>
+    <w:p>
+      <w:pPr>
+        <w:rPr>
+          <w:rFonts w:ascii="Garamond" w:hAnsi="Garamond"/>
+          <w:lang w:eastAsia="fr-FR"/>
+        </w:rPr>
+      </w:pPr>
+      <w:r>
+        <w:rPr>
+          <w:rFonts w:ascii="Garamond" w:hAnsi="Garamond"/>
+          <w:lang w:eastAsia="fr-FR"/>
+        </w:rPr>
+        <w:t>Cette séparation entre le moteur de détection (serveur de logs) et le moteur d’émission (serveur de notifications) permet une architecture plus modulaire, scalable et résiliente, tout en facilitant le suivi et la traçabilité des messages envoyés.</w:t>
+      </w:r>
+    </w:p>
+    <w:p>
+      <w:pPr>
+        <w:rPr>
+          <w:rFonts w:ascii="Garamond" w:hAnsi="Garamond"/>
+          <w:lang w:eastAsia="fr-FR"/>
+        </w:rPr>
+      </w:pPr>
+    </w:p>
+    <w:p>
+      <w:pPr>
+        <w:rPr>
+          <w:rFonts w:ascii="Garamond" w:hAnsi="Garamond"/>
+          <w:b/>
+          <w:bCs/>
+          <w:sz w:val="56"/>
+          <w:szCs w:val="56"/>
+          <w:lang w:eastAsia="fr-FR"/>
+        </w:rPr>
+      </w:pPr>
+      <w:r>
+        <w:rPr>
+          <w:rFonts w:ascii="Garamond" w:hAnsi="Garamond"/>
+          <w:b/>
+          <w:bCs/>
+          <w:sz w:val="56"/>
+          <w:szCs w:val="56"/>
+          <w:lang w:eastAsia="fr-FR"/>
+        </w:rPr>
+        <w:t>ICI je vais mettre le schéma détaillé alliant local et cloud.</w:t>
+      </w:r>
+    </w:p>
+    <w:p>
+      <w:pPr>
+        <w:rPr>
+          <w:rFonts w:ascii="Garamond" w:hAnsi="Garamond"/>
+          <w:b/>
+          <w:bCs/>
+          <w:lang w:eastAsia="fr-FR"/>
+        </w:rPr>
+      </w:pPr>
+    </w:p>
+    <w:p>
+      <w:pPr>
+        <w:rPr>
+          <w:lang w:eastAsia="fr-FR"/>
+        </w:rPr>
+      </w:pPr>
+    </w:p>
+    <w:p>
+      <w:pPr>
+        <w:rPr>
+          <w:rFonts w:ascii="Garamond" w:hAnsi="Garamond"/>
+        </w:rPr>
+      </w:pPr>
+    </w:p>
+    <w:p/>
     <w:sectPr>
       <w:pgSz w:w="11906" w:h="16838"/>
       <w:pgMar w:top="1417" w:right="1417" w:bottom="1417" w:left="1417" w:header="708" w:footer="708" w:gutter="0"/>
@@ -6047,7 +7766,7 @@
   <w:abstractNum w:abstractNumId="9" w15:restartNumberingAfterBreak="0">
     <w:nsid w:val="42F44BD9"/>
     <w:multiLevelType w:val="multilevel"/>
-    <w:tmpl w:val="040C001F"/>
+    <w:tmpl w:val="148EF4EE"/>
     <w:lvl w:ilvl="0">
       <w:start w:val="1"/>
       <w:numFmt w:val="decimal"/>
@@ -6065,6 +7784,11 @@
       <w:pPr>
         <w:ind w:left="792" w:hanging="432"/>
       </w:pPr>
+      <w:rPr>
+        <w:b/>
+        <w:bCs/>
+        <w:color w:val="auto"/>
+      </w:rPr>
     </w:lvl>
     <w:lvl w:ilvl="2">
       <w:start w:val="1"/>
@@ -7075,6 +8799,275 @@
     </w:lvl>
   </w:abstractNum>
   <w:abstractNum w:abstractNumId="17" w15:restartNumberingAfterBreak="0">
+    <w:nsid w:val="5F9C393E"/>
+    <w:multiLevelType w:val="multilevel"/>
+    <w:tmpl w:val="5BA41F8C"/>
+    <w:lvl w:ilvl="0">
+      <w:start w:val="1"/>
+      <w:numFmt w:val="bullet"/>
+      <w:lvlText w:val=""/>
+      <w:lvlJc w:val="left"/>
+      <w:pPr>
+        <w:tabs>
+          <w:tab w:val="num" w:pos="720"/>
+        </w:tabs>
+        <w:ind w:left="720" w:hanging="360"/>
+      </w:pPr>
+      <w:rPr>
+        <w:rFonts w:ascii="Symbol" w:hAnsi="Symbol" w:hint="default"/>
+        <w:sz w:val="20"/>
+      </w:rPr>
+    </w:lvl>
+    <w:lvl w:ilvl="1" w:tentative="1">
+      <w:start w:val="1"/>
+      <w:numFmt w:val="bullet"/>
+      <w:lvlText w:val="o"/>
+      <w:lvlJc w:val="left"/>
+      <w:pPr>
+        <w:tabs>
+          <w:tab w:val="num" w:pos="1440"/>
+        </w:tabs>
+        <w:ind w:left="1440" w:hanging="360"/>
+      </w:pPr>
+      <w:rPr>
+        <w:rFonts w:ascii="Courier New" w:hAnsi="Courier New" w:hint="default"/>
+        <w:sz w:val="20"/>
+      </w:rPr>
+    </w:lvl>
+    <w:lvl w:ilvl="2" w:tentative="1">
+      <w:start w:val="1"/>
+      <w:numFmt w:val="bullet"/>
+      <w:lvlText w:val=""/>
+      <w:lvlJc w:val="left"/>
+      <w:pPr>
+        <w:tabs>
+          <w:tab w:val="num" w:pos="2160"/>
+        </w:tabs>
+        <w:ind w:left="2160" w:hanging="360"/>
+      </w:pPr>
+      <w:rPr>
+        <w:rFonts w:ascii="Wingdings" w:hAnsi="Wingdings" w:hint="default"/>
+        <w:sz w:val="20"/>
+      </w:rPr>
+    </w:lvl>
+    <w:lvl w:ilvl="3" w:tentative="1">
+      <w:start w:val="1"/>
+      <w:numFmt w:val="bullet"/>
+      <w:lvlText w:val=""/>
+      <w:lvlJc w:val="left"/>
+      <w:pPr>
+        <w:tabs>
+          <w:tab w:val="num" w:pos="2880"/>
+        </w:tabs>
+        <w:ind w:left="2880" w:hanging="360"/>
+      </w:pPr>
+      <w:rPr>
+        <w:rFonts w:ascii="Wingdings" w:hAnsi="Wingdings" w:hint="default"/>
+        <w:sz w:val="20"/>
+      </w:rPr>
+    </w:lvl>
+    <w:lvl w:ilvl="4" w:tentative="1">
+      <w:start w:val="1"/>
+      <w:numFmt w:val="bullet"/>
+      <w:lvlText w:val=""/>
+      <w:lvlJc w:val="left"/>
+      <w:pPr>
+        <w:tabs>
+          <w:tab w:val="num" w:pos="3600"/>
+        </w:tabs>
+        <w:ind w:left="3600" w:hanging="360"/>
+      </w:pPr>
+      <w:rPr>
+        <w:rFonts w:ascii="Wingdings" w:hAnsi="Wingdings" w:hint="default"/>
+        <w:sz w:val="20"/>
+      </w:rPr>
+    </w:lvl>
+    <w:lvl w:ilvl="5" w:tentative="1">
+      <w:start w:val="1"/>
+      <w:numFmt w:val="bullet"/>
+      <w:lvlText w:val=""/>
+      <w:lvlJc w:val="left"/>
+      <w:pPr>
+        <w:tabs>
+          <w:tab w:val="num" w:pos="4320"/>
+        </w:tabs>
+        <w:ind w:left="4320" w:hanging="360"/>
+      </w:pPr>
+      <w:rPr>
+        <w:rFonts w:ascii="Wingdings" w:hAnsi="Wingdings" w:hint="default"/>
+        <w:sz w:val="20"/>
+      </w:rPr>
+    </w:lvl>
+    <w:lvl w:ilvl="6" w:tentative="1">
+      <w:start w:val="1"/>
+      <w:numFmt w:val="bullet"/>
+      <w:lvlText w:val=""/>
+      <w:lvlJc w:val="left"/>
+      <w:pPr>
+        <w:tabs>
+          <w:tab w:val="num" w:pos="5040"/>
+        </w:tabs>
+        <w:ind w:left="5040" w:hanging="360"/>
+      </w:pPr>
+      <w:rPr>
+        <w:rFonts w:ascii="Wingdings" w:hAnsi="Wingdings" w:hint="default"/>
+        <w:sz w:val="20"/>
+      </w:rPr>
+    </w:lvl>
+    <w:lvl w:ilvl="7" w:tentative="1">
+      <w:start w:val="1"/>
+      <w:numFmt w:val="bullet"/>
+      <w:lvlText w:val=""/>
+      <w:lvlJc w:val="left"/>
+      <w:pPr>
+        <w:tabs>
+          <w:tab w:val="num" w:pos="5760"/>
+        </w:tabs>
+        <w:ind w:left="5760" w:hanging="360"/>
+      </w:pPr>
+      <w:rPr>
+        <w:rFonts w:ascii="Wingdings" w:hAnsi="Wingdings" w:hint="default"/>
+        <w:sz w:val="20"/>
+      </w:rPr>
+    </w:lvl>
+    <w:lvl w:ilvl="8" w:tentative="1">
+      <w:start w:val="1"/>
+      <w:numFmt w:val="bullet"/>
+      <w:lvlText w:val=""/>
+      <w:lvlJc w:val="left"/>
+      <w:pPr>
+        <w:tabs>
+          <w:tab w:val="num" w:pos="6480"/>
+        </w:tabs>
+        <w:ind w:left="6480" w:hanging="360"/>
+      </w:pPr>
+      <w:rPr>
+        <w:rFonts w:ascii="Wingdings" w:hAnsi="Wingdings" w:hint="default"/>
+        <w:sz w:val="20"/>
+      </w:rPr>
+    </w:lvl>
+  </w:abstractNum>
+  <w:abstractNum w:abstractNumId="18" w15:restartNumberingAfterBreak="0">
+    <w:nsid w:val="605F59D0"/>
+    <w:multiLevelType w:val="multilevel"/>
+    <w:tmpl w:val="B2B66288"/>
+    <w:lvl w:ilvl="0">
+      <w:start w:val="1"/>
+      <w:numFmt w:val="bullet"/>
+      <w:lvlText w:val=""/>
+      <w:lvlJc w:val="left"/>
+      <w:pPr>
+        <w:tabs>
+          <w:tab w:val="num" w:pos="720"/>
+        </w:tabs>
+        <w:ind w:left="720" w:hanging="360"/>
+      </w:pPr>
+      <w:rPr>
+        <w:rFonts w:ascii="Symbol" w:hAnsi="Symbol" w:hint="default"/>
+      </w:rPr>
+    </w:lvl>
+    <w:lvl w:ilvl="1">
+      <w:start w:val="1"/>
+      <w:numFmt w:val="bullet"/>
+      <w:lvlText w:val="o"/>
+      <w:lvlJc w:val="left"/>
+      <w:pPr>
+        <w:tabs>
+          <w:tab w:val="num" w:pos="1440"/>
+        </w:tabs>
+        <w:ind w:left="1440" w:hanging="360"/>
+      </w:pPr>
+      <w:rPr>
+        <w:rFonts w:ascii="Courier New" w:hAnsi="Courier New" w:hint="default"/>
+        <w:sz w:val="20"/>
+      </w:rPr>
+    </w:lvl>
+    <w:lvl w:ilvl="2" w:tentative="1">
+      <w:start w:val="1"/>
+      <w:numFmt w:val="decimal"/>
+      <w:lvlText w:val="%3."/>
+      <w:lvlJc w:val="left"/>
+      <w:pPr>
+        <w:tabs>
+          <w:tab w:val="num" w:pos="2160"/>
+        </w:tabs>
+        <w:ind w:left="2160" w:hanging="360"/>
+      </w:pPr>
+    </w:lvl>
+    <w:lvl w:ilvl="3" w:tentative="1">
+      <w:start w:val="1"/>
+      <w:numFmt w:val="decimal"/>
+      <w:lvlText w:val="%4."/>
+      <w:lvlJc w:val="left"/>
+      <w:pPr>
+        <w:tabs>
+          <w:tab w:val="num" w:pos="2880"/>
+        </w:tabs>
+        <w:ind w:left="2880" w:hanging="360"/>
+      </w:pPr>
+    </w:lvl>
+    <w:lvl w:ilvl="4" w:tentative="1">
+      <w:start w:val="1"/>
+      <w:numFmt w:val="decimal"/>
+      <w:lvlText w:val="%5."/>
+      <w:lvlJc w:val="left"/>
+      <w:pPr>
+        <w:tabs>
+          <w:tab w:val="num" w:pos="3600"/>
+        </w:tabs>
+        <w:ind w:left="3600" w:hanging="360"/>
+      </w:pPr>
+    </w:lvl>
+    <w:lvl w:ilvl="5" w:tentative="1">
+      <w:start w:val="1"/>
+      <w:numFmt w:val="decimal"/>
+      <w:lvlText w:val="%6."/>
+      <w:lvlJc w:val="left"/>
+      <w:pPr>
+        <w:tabs>
+          <w:tab w:val="num" w:pos="4320"/>
+        </w:tabs>
+        <w:ind w:left="4320" w:hanging="360"/>
+      </w:pPr>
+    </w:lvl>
+    <w:lvl w:ilvl="6" w:tentative="1">
+      <w:start w:val="1"/>
+      <w:numFmt w:val="decimal"/>
+      <w:lvlText w:val="%7."/>
+      <w:lvlJc w:val="left"/>
+      <w:pPr>
+        <w:tabs>
+          <w:tab w:val="num" w:pos="5040"/>
+        </w:tabs>
+        <w:ind w:left="5040" w:hanging="360"/>
+      </w:pPr>
+    </w:lvl>
+    <w:lvl w:ilvl="7" w:tentative="1">
+      <w:start w:val="1"/>
+      <w:numFmt w:val="decimal"/>
+      <w:lvlText w:val="%8."/>
+      <w:lvlJc w:val="left"/>
+      <w:pPr>
+        <w:tabs>
+          <w:tab w:val="num" w:pos="5760"/>
+        </w:tabs>
+        <w:ind w:left="5760" w:hanging="360"/>
+      </w:pPr>
+    </w:lvl>
+    <w:lvl w:ilvl="8" w:tentative="1">
+      <w:start w:val="1"/>
+      <w:numFmt w:val="decimal"/>
+      <w:lvlText w:val="%9."/>
+      <w:lvlJc w:val="left"/>
+      <w:pPr>
+        <w:tabs>
+          <w:tab w:val="num" w:pos="6480"/>
+        </w:tabs>
+        <w:ind w:left="6480" w:hanging="360"/>
+      </w:pPr>
+    </w:lvl>
+  </w:abstractNum>
+  <w:abstractNum w:abstractNumId="19" w15:restartNumberingAfterBreak="0">
     <w:nsid w:val="63E33E73"/>
     <w:multiLevelType w:val="hybridMultilevel"/>
     <w:tmpl w:val="0038C4AA"/>
@@ -7187,7 +9180,7 @@
       </w:rPr>
     </w:lvl>
   </w:abstractNum>
-  <w:abstractNum w:abstractNumId="18" w15:restartNumberingAfterBreak="0">
+  <w:abstractNum w:abstractNumId="20" w15:restartNumberingAfterBreak="0">
     <w:nsid w:val="6501211F"/>
     <w:multiLevelType w:val="multilevel"/>
     <w:tmpl w:val="040C001F"/>
@@ -7273,7 +9266,305 @@
       </w:pPr>
     </w:lvl>
   </w:abstractNum>
-  <w:abstractNum w:abstractNumId="19" w15:restartNumberingAfterBreak="0">
+  <w:abstractNum w:abstractNumId="21" w15:restartNumberingAfterBreak="0">
+    <w:nsid w:val="6EAA39D7"/>
+    <w:multiLevelType w:val="multilevel"/>
+    <w:tmpl w:val="6596A1C4"/>
+    <w:lvl w:ilvl="0">
+      <w:start w:val="1"/>
+      <w:numFmt w:val="bullet"/>
+      <w:lvlText w:val=""/>
+      <w:lvlJc w:val="left"/>
+      <w:pPr>
+        <w:tabs>
+          <w:tab w:val="num" w:pos="720"/>
+        </w:tabs>
+        <w:ind w:left="720" w:hanging="360"/>
+      </w:pPr>
+      <w:rPr>
+        <w:rFonts w:ascii="Symbol" w:hAnsi="Symbol" w:hint="default"/>
+        <w:sz w:val="20"/>
+      </w:rPr>
+    </w:lvl>
+    <w:lvl w:ilvl="1">
+      <w:start w:val="1"/>
+      <w:numFmt w:val="bullet"/>
+      <w:lvlText w:val="o"/>
+      <w:lvlJc w:val="left"/>
+      <w:pPr>
+        <w:tabs>
+          <w:tab w:val="num" w:pos="1440"/>
+        </w:tabs>
+        <w:ind w:left="1440" w:hanging="360"/>
+      </w:pPr>
+      <w:rPr>
+        <w:rFonts w:ascii="Courier New" w:hAnsi="Courier New" w:hint="default"/>
+        <w:sz w:val="20"/>
+      </w:rPr>
+    </w:lvl>
+    <w:lvl w:ilvl="2" w:tentative="1">
+      <w:start w:val="1"/>
+      <w:numFmt w:val="bullet"/>
+      <w:lvlText w:val=""/>
+      <w:lvlJc w:val="left"/>
+      <w:pPr>
+        <w:tabs>
+          <w:tab w:val="num" w:pos="2160"/>
+        </w:tabs>
+        <w:ind w:left="2160" w:hanging="360"/>
+      </w:pPr>
+      <w:rPr>
+        <w:rFonts w:ascii="Wingdings" w:hAnsi="Wingdings" w:hint="default"/>
+        <w:sz w:val="20"/>
+      </w:rPr>
+    </w:lvl>
+    <w:lvl w:ilvl="3" w:tentative="1">
+      <w:start w:val="1"/>
+      <w:numFmt w:val="bullet"/>
+      <w:lvlText w:val=""/>
+      <w:lvlJc w:val="left"/>
+      <w:pPr>
+        <w:tabs>
+          <w:tab w:val="num" w:pos="2880"/>
+        </w:tabs>
+        <w:ind w:left="2880" w:hanging="360"/>
+      </w:pPr>
+      <w:rPr>
+        <w:rFonts w:ascii="Wingdings" w:hAnsi="Wingdings" w:hint="default"/>
+        <w:sz w:val="20"/>
+      </w:rPr>
+    </w:lvl>
+    <w:lvl w:ilvl="4" w:tentative="1">
+      <w:start w:val="1"/>
+      <w:numFmt w:val="bullet"/>
+      <w:lvlText w:val=""/>
+      <w:lvlJc w:val="left"/>
+      <w:pPr>
+        <w:tabs>
+          <w:tab w:val="num" w:pos="3600"/>
+        </w:tabs>
+        <w:ind w:left="3600" w:hanging="360"/>
+      </w:pPr>
+      <w:rPr>
+        <w:rFonts w:ascii="Wingdings" w:hAnsi="Wingdings" w:hint="default"/>
+        <w:sz w:val="20"/>
+      </w:rPr>
+    </w:lvl>
+    <w:lvl w:ilvl="5" w:tentative="1">
+      <w:start w:val="1"/>
+      <w:numFmt w:val="bullet"/>
+      <w:lvlText w:val=""/>
+      <w:lvlJc w:val="left"/>
+      <w:pPr>
+        <w:tabs>
+          <w:tab w:val="num" w:pos="4320"/>
+        </w:tabs>
+        <w:ind w:left="4320" w:hanging="360"/>
+      </w:pPr>
+      <w:rPr>
+        <w:rFonts w:ascii="Wingdings" w:hAnsi="Wingdings" w:hint="default"/>
+        <w:sz w:val="20"/>
+      </w:rPr>
+    </w:lvl>
+    <w:lvl w:ilvl="6" w:tentative="1">
+      <w:start w:val="1"/>
+      <w:numFmt w:val="bullet"/>
+      <w:lvlText w:val=""/>
+      <w:lvlJc w:val="left"/>
+      <w:pPr>
+        <w:tabs>
+          <w:tab w:val="num" w:pos="5040"/>
+        </w:tabs>
+        <w:ind w:left="5040" w:hanging="360"/>
+      </w:pPr>
+      <w:rPr>
+        <w:rFonts w:ascii="Wingdings" w:hAnsi="Wingdings" w:hint="default"/>
+        <w:sz w:val="20"/>
+      </w:rPr>
+    </w:lvl>
+    <w:lvl w:ilvl="7" w:tentative="1">
+      <w:start w:val="1"/>
+      <w:numFmt w:val="bullet"/>
+      <w:lvlText w:val=""/>
+      <w:lvlJc w:val="left"/>
+      <w:pPr>
+        <w:tabs>
+          <w:tab w:val="num" w:pos="5760"/>
+        </w:tabs>
+        <w:ind w:left="5760" w:hanging="360"/>
+      </w:pPr>
+      <w:rPr>
+        <w:rFonts w:ascii="Wingdings" w:hAnsi="Wingdings" w:hint="default"/>
+        <w:sz w:val="20"/>
+      </w:rPr>
+    </w:lvl>
+    <w:lvl w:ilvl="8" w:tentative="1">
+      <w:start w:val="1"/>
+      <w:numFmt w:val="bullet"/>
+      <w:lvlText w:val=""/>
+      <w:lvlJc w:val="left"/>
+      <w:pPr>
+        <w:tabs>
+          <w:tab w:val="num" w:pos="6480"/>
+        </w:tabs>
+        <w:ind w:left="6480" w:hanging="360"/>
+      </w:pPr>
+      <w:rPr>
+        <w:rFonts w:ascii="Wingdings" w:hAnsi="Wingdings" w:hint="default"/>
+        <w:sz w:val="20"/>
+      </w:rPr>
+    </w:lvl>
+  </w:abstractNum>
+  <w:abstractNum w:abstractNumId="22" w15:restartNumberingAfterBreak="0">
+    <w:nsid w:val="70A66029"/>
+    <w:multiLevelType w:val="multilevel"/>
+    <w:tmpl w:val="A91E89B4"/>
+    <w:lvl w:ilvl="0">
+      <w:start w:val="1"/>
+      <w:numFmt w:val="bullet"/>
+      <w:lvlText w:val=""/>
+      <w:lvlJc w:val="left"/>
+      <w:pPr>
+        <w:tabs>
+          <w:tab w:val="num" w:pos="720"/>
+        </w:tabs>
+        <w:ind w:left="720" w:hanging="360"/>
+      </w:pPr>
+      <w:rPr>
+        <w:rFonts w:ascii="Symbol" w:hAnsi="Symbol" w:hint="default"/>
+        <w:sz w:val="20"/>
+      </w:rPr>
+    </w:lvl>
+    <w:lvl w:ilvl="1" w:tentative="1">
+      <w:start w:val="1"/>
+      <w:numFmt w:val="bullet"/>
+      <w:lvlText w:val="o"/>
+      <w:lvlJc w:val="left"/>
+      <w:pPr>
+        <w:tabs>
+          <w:tab w:val="num" w:pos="1440"/>
+        </w:tabs>
+        <w:ind w:left="1440" w:hanging="360"/>
+      </w:pPr>
+      <w:rPr>
+        <w:rFonts w:ascii="Courier New" w:hAnsi="Courier New" w:hint="default"/>
+        <w:sz w:val="20"/>
+      </w:rPr>
+    </w:lvl>
+    <w:lvl w:ilvl="2" w:tentative="1">
+      <w:start w:val="1"/>
+      <w:numFmt w:val="bullet"/>
+      <w:lvlText w:val=""/>
+      <w:lvlJc w:val="left"/>
+      <w:pPr>
+        <w:tabs>
+          <w:tab w:val="num" w:pos="2160"/>
+        </w:tabs>
+        <w:ind w:left="2160" w:hanging="360"/>
+      </w:pPr>
+      <w:rPr>
+        <w:rFonts w:ascii="Wingdings" w:hAnsi="Wingdings" w:hint="default"/>
+        <w:sz w:val="20"/>
+      </w:rPr>
+    </w:lvl>
+    <w:lvl w:ilvl="3" w:tentative="1">
+      <w:start w:val="1"/>
+      <w:numFmt w:val="bullet"/>
+      <w:lvlText w:val=""/>
+      <w:lvlJc w:val="left"/>
+      <w:pPr>
+        <w:tabs>
+          <w:tab w:val="num" w:pos="2880"/>
+        </w:tabs>
+        <w:ind w:left="2880" w:hanging="360"/>
+      </w:pPr>
+      <w:rPr>
+        <w:rFonts w:ascii="Wingdings" w:hAnsi="Wingdings" w:hint="default"/>
+        <w:sz w:val="20"/>
+      </w:rPr>
+    </w:lvl>
+    <w:lvl w:ilvl="4" w:tentative="1">
+      <w:start w:val="1"/>
+      <w:numFmt w:val="bullet"/>
+      <w:lvlText w:val=""/>
+      <w:lvlJc w:val="left"/>
+      <w:pPr>
+        <w:tabs>
+          <w:tab w:val="num" w:pos="3600"/>
+        </w:tabs>
+        <w:ind w:left="3600" w:hanging="360"/>
+      </w:pPr>
+      <w:rPr>
+        <w:rFonts w:ascii="Wingdings" w:hAnsi="Wingdings" w:hint="default"/>
+        <w:sz w:val="20"/>
+      </w:rPr>
+    </w:lvl>
+    <w:lvl w:ilvl="5" w:tentative="1">
+      <w:start w:val="1"/>
+      <w:numFmt w:val="bullet"/>
+      <w:lvlText w:val=""/>
+      <w:lvlJc w:val="left"/>
+      <w:pPr>
+        <w:tabs>
+          <w:tab w:val="num" w:pos="4320"/>
+        </w:tabs>
+        <w:ind w:left="4320" w:hanging="360"/>
+      </w:pPr>
+      <w:rPr>
+        <w:rFonts w:ascii="Wingdings" w:hAnsi="Wingdings" w:hint="default"/>
+        <w:sz w:val="20"/>
+      </w:rPr>
+    </w:lvl>
+    <w:lvl w:ilvl="6" w:tentative="1">
+      <w:start w:val="1"/>
+      <w:numFmt w:val="bullet"/>
+      <w:lvlText w:val=""/>
+      <w:lvlJc w:val="left"/>
+      <w:pPr>
+        <w:tabs>
+          <w:tab w:val="num" w:pos="5040"/>
+        </w:tabs>
+        <w:ind w:left="5040" w:hanging="360"/>
+      </w:pPr>
+      <w:rPr>
+        <w:rFonts w:ascii="Wingdings" w:hAnsi="Wingdings" w:hint="default"/>
+        <w:sz w:val="20"/>
+      </w:rPr>
+    </w:lvl>
+    <w:lvl w:ilvl="7" w:tentative="1">
+      <w:start w:val="1"/>
+      <w:numFmt w:val="bullet"/>
+      <w:lvlText w:val=""/>
+      <w:lvlJc w:val="left"/>
+      <w:pPr>
+        <w:tabs>
+          <w:tab w:val="num" w:pos="5760"/>
+        </w:tabs>
+        <w:ind w:left="5760" w:hanging="360"/>
+      </w:pPr>
+      <w:rPr>
+        <w:rFonts w:ascii="Wingdings" w:hAnsi="Wingdings" w:hint="default"/>
+        <w:sz w:val="20"/>
+      </w:rPr>
+    </w:lvl>
+    <w:lvl w:ilvl="8" w:tentative="1">
+      <w:start w:val="1"/>
+      <w:numFmt w:val="bullet"/>
+      <w:lvlText w:val=""/>
+      <w:lvlJc w:val="left"/>
+      <w:pPr>
+        <w:tabs>
+          <w:tab w:val="num" w:pos="6480"/>
+        </w:tabs>
+        <w:ind w:left="6480" w:hanging="360"/>
+      </w:pPr>
+      <w:rPr>
+        <w:rFonts w:ascii="Wingdings" w:hAnsi="Wingdings" w:hint="default"/>
+        <w:sz w:val="20"/>
+      </w:rPr>
+    </w:lvl>
+  </w:abstractNum>
+  <w:abstractNum w:abstractNumId="23" w15:restartNumberingAfterBreak="0">
     <w:nsid w:val="76711260"/>
     <w:multiLevelType w:val="multilevel"/>
     <w:tmpl w:val="43FC87CE"/>
@@ -7422,7 +9713,156 @@
       </w:rPr>
     </w:lvl>
   </w:abstractNum>
-  <w:abstractNum w:abstractNumId="20" w15:restartNumberingAfterBreak="0">
+  <w:abstractNum w:abstractNumId="24" w15:restartNumberingAfterBreak="0">
+    <w:nsid w:val="7A851078"/>
+    <w:multiLevelType w:val="multilevel"/>
+    <w:tmpl w:val="E17AC008"/>
+    <w:lvl w:ilvl="0">
+      <w:start w:val="1"/>
+      <w:numFmt w:val="bullet"/>
+      <w:lvlText w:val=""/>
+      <w:lvlJc w:val="left"/>
+      <w:pPr>
+        <w:tabs>
+          <w:tab w:val="num" w:pos="720"/>
+        </w:tabs>
+        <w:ind w:left="720" w:hanging="360"/>
+      </w:pPr>
+      <w:rPr>
+        <w:rFonts w:ascii="Symbol" w:hAnsi="Symbol" w:hint="default"/>
+        <w:sz w:val="20"/>
+      </w:rPr>
+    </w:lvl>
+    <w:lvl w:ilvl="1">
+      <w:start w:val="1"/>
+      <w:numFmt w:val="bullet"/>
+      <w:lvlText w:val="o"/>
+      <w:lvlJc w:val="left"/>
+      <w:pPr>
+        <w:tabs>
+          <w:tab w:val="num" w:pos="1440"/>
+        </w:tabs>
+        <w:ind w:left="1440" w:hanging="360"/>
+      </w:pPr>
+      <w:rPr>
+        <w:rFonts w:ascii="Courier New" w:hAnsi="Courier New" w:hint="default"/>
+        <w:sz w:val="20"/>
+      </w:rPr>
+    </w:lvl>
+    <w:lvl w:ilvl="2" w:tentative="1">
+      <w:start w:val="1"/>
+      <w:numFmt w:val="bullet"/>
+      <w:lvlText w:val=""/>
+      <w:lvlJc w:val="left"/>
+      <w:pPr>
+        <w:tabs>
+          <w:tab w:val="num" w:pos="2160"/>
+        </w:tabs>
+        <w:ind w:left="2160" w:hanging="360"/>
+      </w:pPr>
+      <w:rPr>
+        <w:rFonts w:ascii="Wingdings" w:hAnsi="Wingdings" w:hint="default"/>
+        <w:sz w:val="20"/>
+      </w:rPr>
+    </w:lvl>
+    <w:lvl w:ilvl="3" w:tentative="1">
+      <w:start w:val="1"/>
+      <w:numFmt w:val="bullet"/>
+      <w:lvlText w:val=""/>
+      <w:lvlJc w:val="left"/>
+      <w:pPr>
+        <w:tabs>
+          <w:tab w:val="num" w:pos="2880"/>
+        </w:tabs>
+        <w:ind w:left="2880" w:hanging="360"/>
+      </w:pPr>
+      <w:rPr>
+        <w:rFonts w:ascii="Wingdings" w:hAnsi="Wingdings" w:hint="default"/>
+        <w:sz w:val="20"/>
+      </w:rPr>
+    </w:lvl>
+    <w:lvl w:ilvl="4" w:tentative="1">
+      <w:start w:val="1"/>
+      <w:numFmt w:val="bullet"/>
+      <w:lvlText w:val=""/>
+      <w:lvlJc w:val="left"/>
+      <w:pPr>
+        <w:tabs>
+          <w:tab w:val="num" w:pos="3600"/>
+        </w:tabs>
+        <w:ind w:left="3600" w:hanging="360"/>
+      </w:pPr>
+      <w:rPr>
+        <w:rFonts w:ascii="Wingdings" w:hAnsi="Wingdings" w:hint="default"/>
+        <w:sz w:val="20"/>
+      </w:rPr>
+    </w:lvl>
+    <w:lvl w:ilvl="5" w:tentative="1">
+      <w:start w:val="1"/>
+      <w:numFmt w:val="bullet"/>
+      <w:lvlText w:val=""/>
+      <w:lvlJc w:val="left"/>
+      <w:pPr>
+        <w:tabs>
+          <w:tab w:val="num" w:pos="4320"/>
+        </w:tabs>
+        <w:ind w:left="4320" w:hanging="360"/>
+      </w:pPr>
+      <w:rPr>
+        <w:rFonts w:ascii="Wingdings" w:hAnsi="Wingdings" w:hint="default"/>
+        <w:sz w:val="20"/>
+      </w:rPr>
+    </w:lvl>
+    <w:lvl w:ilvl="6" w:tentative="1">
+      <w:start w:val="1"/>
+      <w:numFmt w:val="bullet"/>
+      <w:lvlText w:val=""/>
+      <w:lvlJc w:val="left"/>
+      <w:pPr>
+        <w:tabs>
+          <w:tab w:val="num" w:pos="5040"/>
+        </w:tabs>
+        <w:ind w:left="5040" w:hanging="360"/>
+      </w:pPr>
+      <w:rPr>
+        <w:rFonts w:ascii="Wingdings" w:hAnsi="Wingdings" w:hint="default"/>
+        <w:sz w:val="20"/>
+      </w:rPr>
+    </w:lvl>
+    <w:lvl w:ilvl="7" w:tentative="1">
+      <w:start w:val="1"/>
+      <w:numFmt w:val="bullet"/>
+      <w:lvlText w:val=""/>
+      <w:lvlJc w:val="left"/>
+      <w:pPr>
+        <w:tabs>
+          <w:tab w:val="num" w:pos="5760"/>
+        </w:tabs>
+        <w:ind w:left="5760" w:hanging="360"/>
+      </w:pPr>
+      <w:rPr>
+        <w:rFonts w:ascii="Wingdings" w:hAnsi="Wingdings" w:hint="default"/>
+        <w:sz w:val="20"/>
+      </w:rPr>
+    </w:lvl>
+    <w:lvl w:ilvl="8" w:tentative="1">
+      <w:start w:val="1"/>
+      <w:numFmt w:val="bullet"/>
+      <w:lvlText w:val=""/>
+      <w:lvlJc w:val="left"/>
+      <w:pPr>
+        <w:tabs>
+          <w:tab w:val="num" w:pos="6480"/>
+        </w:tabs>
+        <w:ind w:left="6480" w:hanging="360"/>
+      </w:pPr>
+      <w:rPr>
+        <w:rFonts w:ascii="Wingdings" w:hAnsi="Wingdings" w:hint="default"/>
+        <w:sz w:val="20"/>
+      </w:rPr>
+    </w:lvl>
+  </w:abstractNum>
+  <w:abstractNum w:abstractNumId="25" w15:restartNumberingAfterBreak="0">
     <w:nsid w:val="7A8E5D24"/>
     <w:multiLevelType w:val="hybridMultilevel"/>
     <w:tmpl w:val="817A9E84"/>
@@ -7535,7 +9975,7 @@
       </w:rPr>
     </w:lvl>
   </w:abstractNum>
-  <w:abstractNum w:abstractNumId="21" w15:restartNumberingAfterBreak="0">
+  <w:abstractNum w:abstractNumId="26" w15:restartNumberingAfterBreak="0">
     <w:nsid w:val="7BEF42E1"/>
     <w:multiLevelType w:val="multilevel"/>
     <w:tmpl w:val="E5D823E2"/>
@@ -7684,7 +10124,7 @@
       </w:rPr>
     </w:lvl>
   </w:abstractNum>
-  <w:abstractNum w:abstractNumId="22" w15:restartNumberingAfterBreak="0">
+  <w:abstractNum w:abstractNumId="27" w15:restartNumberingAfterBreak="0">
     <w:nsid w:val="7FD56FE7"/>
     <w:multiLevelType w:val="multilevel"/>
     <w:tmpl w:val="94C492C0"/>
@@ -7843,7 +10283,7 @@
     <w:abstractNumId w:val="9"/>
   </w:num>
   <w:num w:numId="4" w16cid:durableId="51198822">
-    <w:abstractNumId w:val="18"/>
+    <w:abstractNumId w:val="20"/>
   </w:num>
   <w:num w:numId="5" w16cid:durableId="797064534">
     <w:abstractNumId w:val="14"/>
@@ -7852,7 +10292,7 @@
     <w:abstractNumId w:val="6"/>
   </w:num>
   <w:num w:numId="7" w16cid:durableId="1833251789">
-    <w:abstractNumId w:val="20"/>
+    <w:abstractNumId w:val="25"/>
   </w:num>
   <w:num w:numId="8" w16cid:durableId="307900004">
     <w:abstractNumId w:val="12"/>
@@ -7867,7 +10307,7 @@
     <w:abstractNumId w:val="4"/>
   </w:num>
   <w:num w:numId="12" w16cid:durableId="1107890964">
-    <w:abstractNumId w:val="19"/>
+    <w:abstractNumId w:val="23"/>
   </w:num>
   <w:num w:numId="13" w16cid:durableId="1359968194">
     <w:abstractNumId w:val="0"/>
@@ -7876,13 +10316,13 @@
     <w:abstractNumId w:val="7"/>
   </w:num>
   <w:num w:numId="15" w16cid:durableId="496459958">
-    <w:abstractNumId w:val="17"/>
+    <w:abstractNumId w:val="19"/>
   </w:num>
   <w:num w:numId="16" w16cid:durableId="1289434087">
     <w:abstractNumId w:val="1"/>
   </w:num>
   <w:num w:numId="17" w16cid:durableId="607470015">
-    <w:abstractNumId w:val="22"/>
+    <w:abstractNumId w:val="27"/>
   </w:num>
   <w:num w:numId="18" w16cid:durableId="939526459">
     <w:abstractNumId w:val="8"/>
@@ -7894,13 +10334,28 @@
     <w:abstractNumId w:val="15"/>
   </w:num>
   <w:num w:numId="21" w16cid:durableId="248856478">
-    <w:abstractNumId w:val="21"/>
+    <w:abstractNumId w:val="26"/>
   </w:num>
   <w:num w:numId="22" w16cid:durableId="1215654692">
     <w:abstractNumId w:val="11"/>
   </w:num>
   <w:num w:numId="23" w16cid:durableId="1017997065">
     <w:abstractNumId w:val="2"/>
+  </w:num>
+  <w:num w:numId="24" w16cid:durableId="1078749157">
+    <w:abstractNumId w:val="17"/>
+  </w:num>
+  <w:num w:numId="25" w16cid:durableId="928196565">
+    <w:abstractNumId w:val="24"/>
+  </w:num>
+  <w:num w:numId="26" w16cid:durableId="752245483">
+    <w:abstractNumId w:val="21"/>
+  </w:num>
+  <w:num w:numId="27" w16cid:durableId="816654374">
+    <w:abstractNumId w:val="22"/>
+  </w:num>
+  <w:num w:numId="28" w16cid:durableId="2076197819">
+    <w:abstractNumId w:val="18"/>
   </w:num>
 </w:numbering>
 </file>
@@ -8868,6 +11323,106 @@
       <w:szCs w:val="18"/>
     </w:rPr>
   </w:style>
+  <w:style w:type="table" w:styleId="TableauGrille6Couleur">
+    <w:name w:val="Grid Table 6 Colorful"/>
+    <w:basedOn w:val="TableauNormal"/>
+    <w:uiPriority w:val="51"/>
+    <w:rsid w:val="00D40706"/>
+    <w:pPr>
+      <w:spacing w:after="0" w:line="240" w:lineRule="auto"/>
+    </w:pPr>
+    <w:rPr>
+      <w:color w:val="000000" w:themeColor="text1"/>
+    </w:rPr>
+    <w:tblPr>
+      <w:tblStyleRowBandSize w:val="1"/>
+      <w:tblStyleColBandSize w:val="1"/>
+      <w:tblBorders>
+        <w:top w:val="single" w:sz="4" w:space="0" w:color="666666" w:themeColor="text1" w:themeTint="99"/>
+        <w:left w:val="single" w:sz="4" w:space="0" w:color="666666" w:themeColor="text1" w:themeTint="99"/>
+        <w:bottom w:val="single" w:sz="4" w:space="0" w:color="666666" w:themeColor="text1" w:themeTint="99"/>
+        <w:right w:val="single" w:sz="4" w:space="0" w:color="666666" w:themeColor="text1" w:themeTint="99"/>
+        <w:insideH w:val="single" w:sz="4" w:space="0" w:color="666666" w:themeColor="text1" w:themeTint="99"/>
+        <w:insideV w:val="single" w:sz="4" w:space="0" w:color="666666" w:themeColor="text1" w:themeTint="99"/>
+      </w:tblBorders>
+    </w:tblPr>
+    <w:tblStylePr w:type="firstRow">
+      <w:rPr>
+        <w:b/>
+        <w:bCs/>
+      </w:rPr>
+      <w:tblPr/>
+      <w:tcPr>
+        <w:tcBorders>
+          <w:bottom w:val="single" w:sz="12" w:space="0" w:color="666666" w:themeColor="text1" w:themeTint="99"/>
+        </w:tcBorders>
+      </w:tcPr>
+    </w:tblStylePr>
+    <w:tblStylePr w:type="lastRow">
+      <w:rPr>
+        <w:b/>
+        <w:bCs/>
+      </w:rPr>
+      <w:tblPr/>
+      <w:tcPr>
+        <w:tcBorders>
+          <w:top w:val="double" w:sz="4" w:space="0" w:color="666666" w:themeColor="text1" w:themeTint="99"/>
+        </w:tcBorders>
+      </w:tcPr>
+    </w:tblStylePr>
+    <w:tblStylePr w:type="firstCol">
+      <w:rPr>
+        <w:b/>
+        <w:bCs/>
+      </w:rPr>
+    </w:tblStylePr>
+    <w:tblStylePr w:type="lastCol">
+      <w:rPr>
+        <w:b/>
+        <w:bCs/>
+      </w:rPr>
+    </w:tblStylePr>
+    <w:tblStylePr w:type="band1Vert">
+      <w:tblPr/>
+      <w:tcPr>
+        <w:shd w:val="clear" w:color="auto" w:fill="CCCCCC" w:themeFill="text1" w:themeFillTint="33"/>
+      </w:tcPr>
+    </w:tblStylePr>
+    <w:tblStylePr w:type="band1Horz">
+      <w:tblPr/>
+      <w:tcPr>
+        <w:shd w:val="clear" w:color="auto" w:fill="CCCCCC" w:themeFill="text1" w:themeFillTint="33"/>
+      </w:tcPr>
+    </w:tblStylePr>
+  </w:style>
+  <w:style w:type="paragraph" w:styleId="NormalWeb">
+    <w:name w:val="Normal (Web)"/>
+    <w:basedOn w:val="Normal"/>
+    <w:uiPriority w:val="99"/>
+    <w:semiHidden/>
+    <w:unhideWhenUsed/>
+    <w:rsid w:val="007B2F1E"/>
+    <w:pPr>
+      <w:spacing w:before="100" w:beforeAutospacing="1" w:after="100" w:afterAutospacing="1" w:line="240" w:lineRule="auto"/>
+    </w:pPr>
+    <w:rPr>
+      <w:rFonts w:ascii="Times New Roman" w:eastAsia="Times New Roman" w:hAnsi="Times New Roman" w:cs="Times New Roman"/>
+      <w:kern w:val="0"/>
+      <w:lang w:eastAsia="fr-FR"/>
+      <w14:ligatures w14:val="none"/>
+    </w:rPr>
+  </w:style>
+  <w:style w:type="character" w:styleId="lev">
+    <w:name w:val="Strong"/>
+    <w:basedOn w:val="Policepardfaut"/>
+    <w:uiPriority w:val="22"/>
+    <w:qFormat/>
+    <w:rsid w:val="007B2F1E"/>
+    <w:rPr>
+      <w:b/>
+      <w:bCs/>
+    </w:rPr>
+  </w:style>
 </w:styles>
 </file>
 

</xml_diff>